<commit_message>
BV - Script Finale
</commit_message>
<xml_diff>
--- a/The_A_Shorts/2. BMM/BV - Screenplay - Temp.docx
+++ b/The_A_Shorts/2. BMM/BV - Screenplay - Temp.docx
@@ -8343,13 +8343,7 @@
         <w:rPr>
           <w:rFonts w:ascii="Courier New" w:hAnsi="Courier New" w:cs="Courier New"/>
         </w:rPr>
-        <w:t>silhouettes</w:t>
-      </w:r>
-      <w:r>
-        <w:rPr>
-          <w:rFonts w:ascii="Courier New" w:hAnsi="Courier New" w:cs="Courier New"/>
-        </w:rPr>
-        <w:t xml:space="preserve"> of people.</w:t>
+        <w:t>silhouettes of people.</w:t>
       </w:r>
     </w:p>
     <w:p>
@@ -10426,13 +10420,7 @@
         <w:rPr>
           <w:rFonts w:ascii="Courier New" w:hAnsi="Courier New" w:cs="Courier New"/>
         </w:rPr>
-        <w:t>When turning the photo at an angle</w:t>
-      </w:r>
-      <w:r>
-        <w:rPr>
-          <w:rFonts w:ascii="Courier New" w:hAnsi="Courier New" w:cs="Courier New"/>
-        </w:rPr>
-        <w:t xml:space="preserve">- </w:t>
+        <w:t xml:space="preserve">When turning the photo at an angle- </w:t>
       </w:r>
       <w:r>
         <w:rPr>
@@ -11195,13 +11183,7 @@
         <w:rPr>
           <w:rFonts w:ascii="Courier New" w:hAnsi="Courier New" w:cs="Courier New"/>
         </w:rPr>
-        <w:t>backwards</w:t>
-      </w:r>
-      <w:r>
-        <w:rPr>
-          <w:rFonts w:ascii="Courier New" w:hAnsi="Courier New" w:cs="Courier New"/>
-        </w:rPr>
-        <w:t xml:space="preserve"> towards </w:t>
+        <w:t xml:space="preserve">backwards towards </w:t>
       </w:r>
       <w:r>
         <w:rPr>
@@ -12532,13 +12514,7 @@
         <w:rPr>
           <w:rFonts w:ascii="Courier New" w:hAnsi="Courier New" w:cs="Courier New"/>
         </w:rPr>
-        <w:t>throat</w:t>
-      </w:r>
-      <w:r>
-        <w:rPr>
-          <w:rFonts w:ascii="Courier New" w:hAnsi="Courier New" w:cs="Courier New"/>
-        </w:rPr>
-        <w:t xml:space="preserve">… </w:t>
+        <w:t xml:space="preserve">throat… </w:t>
       </w:r>
       <w:r>
         <w:rPr>
@@ -17037,7 +17013,19 @@
         <w:rPr>
           <w:rFonts w:ascii="Courier New" w:hAnsi="Courier New" w:cs="Courier New"/>
         </w:rPr>
-        <w:t>Adi gasps, takes a few steps back and runs out of the door.</w:t>
+        <w:t xml:space="preserve">Adi gasps, </w:t>
+      </w:r>
+      <w:r>
+        <w:rPr>
+          <w:rFonts w:ascii="Courier New" w:hAnsi="Courier New" w:cs="Courier New"/>
+        </w:rPr>
+        <w:t>his pupils dilate- T</w:t>
+      </w:r>
+      <w:r>
+        <w:rPr>
+          <w:rFonts w:ascii="Courier New" w:hAnsi="Courier New" w:cs="Courier New"/>
+        </w:rPr>
+        <w:t>akes a few steps back and runs out of the door.</w:t>
       </w:r>
     </w:p>
     <w:p>
@@ -17119,27 +17107,51 @@
         <w:rPr>
           <w:rFonts w:ascii="Courier New" w:hAnsi="Courier New" w:cs="Courier New"/>
         </w:rPr>
-        <w:t xml:space="preserve"> The clouds are red. Thunders are red.</w:t>
-      </w:r>
-    </w:p>
-    <w:p>
-      <w:pPr>
-        <w:spacing w:line="240" w:lineRule="auto"/>
-        <w:rPr>
-          <w:rFonts w:ascii="Courier New" w:hAnsi="Courier New" w:cs="Courier New"/>
-        </w:rPr>
-      </w:pPr>
-      <w:r>
-        <w:rPr>
-          <w:rFonts w:ascii="Courier New" w:hAnsi="Courier New" w:cs="Courier New"/>
-        </w:rPr>
-        <w:t>He runs and runs and</w:t>
-      </w:r>
-      <w:r>
-        <w:rPr>
-          <w:rFonts w:ascii="Courier New" w:hAnsi="Courier New" w:cs="Courier New"/>
-        </w:rPr>
-        <w:t xml:space="preserve"> stumbles into a bush.</w:t>
+        <w:t xml:space="preserve"> The clouds are red. Thunders are re</w:t>
+      </w:r>
+      <w:r>
+        <w:rPr>
+          <w:rFonts w:ascii="Courier New" w:hAnsi="Courier New" w:cs="Courier New"/>
+        </w:rPr>
+        <w:t>d.</w:t>
+      </w:r>
+    </w:p>
+    <w:p>
+      <w:pPr>
+        <w:spacing w:line="240" w:lineRule="auto"/>
+        <w:rPr>
+          <w:rFonts w:ascii="Courier New" w:hAnsi="Courier New" w:cs="Courier New"/>
+        </w:rPr>
+      </w:pPr>
+      <w:r>
+        <w:rPr>
+          <w:rFonts w:ascii="Courier New" w:hAnsi="Courier New" w:cs="Courier New"/>
+        </w:rPr>
+        <w:t xml:space="preserve">He runs and runs </w:t>
+      </w:r>
+      <w:r>
+        <w:rPr>
+          <w:rFonts w:ascii="Courier New" w:hAnsi="Courier New" w:cs="Courier New"/>
+        </w:rPr>
+        <w:t xml:space="preserve">and runs </w:t>
+      </w:r>
+      <w:r>
+        <w:rPr>
+          <w:rFonts w:ascii="Courier New" w:hAnsi="Courier New" w:cs="Courier New"/>
+        </w:rPr>
+        <w:t>and</w:t>
+      </w:r>
+      <w:r>
+        <w:rPr>
+          <w:rFonts w:ascii="Courier New" w:hAnsi="Courier New" w:cs="Courier New"/>
+        </w:rPr>
+        <w:t xml:space="preserve"> stumbles into a bush</w:t>
+      </w:r>
+      <w:r>
+        <w:rPr>
+          <w:rFonts w:ascii="Courier New" w:hAnsi="Courier New" w:cs="Courier New"/>
+        </w:rPr>
+        <w:t>- Looks around and hides.</w:t>
       </w:r>
     </w:p>
     <w:p>
@@ -17165,16 +17177,34 @@
         <w:rPr>
           <w:rFonts w:ascii="Courier New" w:hAnsi="Courier New" w:cs="Courier New"/>
         </w:rPr>
-        <w:t>s- Attentive. Suddenly-</w:t>
-      </w:r>
-    </w:p>
-    <w:p>
-      <w:pPr>
-        <w:spacing w:line="240" w:lineRule="auto"/>
-        <w:rPr>
-          <w:rFonts w:ascii="Courier New" w:hAnsi="Courier New" w:cs="Courier New"/>
-        </w:rPr>
-      </w:pPr>
+        <w:t xml:space="preserve">s- Attentive. </w:t>
+      </w:r>
+      <w:r>
+        <w:rPr>
+          <w:rFonts w:ascii="Courier New" w:hAnsi="Courier New" w:cs="Courier New"/>
+        </w:rPr>
+        <w:t>Slowly</w:t>
+      </w:r>
+      <w:r>
+        <w:rPr>
+          <w:rFonts w:ascii="Courier New" w:hAnsi="Courier New" w:cs="Courier New"/>
+        </w:rPr>
+        <w:t>-</w:t>
+      </w:r>
+    </w:p>
+    <w:p>
+      <w:pPr>
+        <w:spacing w:line="240" w:lineRule="auto"/>
+        <w:rPr>
+          <w:rFonts w:ascii="Courier New" w:hAnsi="Courier New" w:cs="Courier New"/>
+        </w:rPr>
+      </w:pPr>
+      <w:r>
+        <w:rPr>
+          <w:rFonts w:ascii="Courier New" w:hAnsi="Courier New" w:cs="Courier New"/>
+        </w:rPr>
+        <w:t xml:space="preserve">A bunch of </w:t>
+      </w:r>
       <w:r>
         <w:rPr>
           <w:rFonts w:ascii="Courier New" w:hAnsi="Courier New" w:cs="Courier New"/>
@@ -17187,7 +17217,13 @@
         <w:rPr>
           <w:rFonts w:ascii="Courier New" w:hAnsi="Courier New" w:cs="Courier New"/>
         </w:rPr>
-        <w:t xml:space="preserve"> emerge behind him — pale, translucent, skeletal.</w:t>
+        <w:t xml:space="preserve"> emerge behind— pale, translucent, skeletal.</w:t>
+      </w:r>
+      <w:r>
+        <w:rPr>
+          <w:rFonts w:ascii="Courier New" w:hAnsi="Courier New" w:cs="Courier New"/>
+        </w:rPr>
+        <w:t xml:space="preserve"> Suddenly-</w:t>
       </w:r>
     </w:p>
     <w:p>
@@ -17227,7 +17263,51 @@
         <w:rPr>
           <w:rFonts w:ascii="Courier New" w:hAnsi="Courier New" w:cs="Courier New"/>
         </w:rPr>
-        <w:t>Adi struggles — choking</w:t>
+        <w:t xml:space="preserve">Two hands </w:t>
+      </w:r>
+      <w:r>
+        <w:rPr>
+          <w:rFonts w:ascii="Courier New" w:hAnsi="Courier New" w:cs="Courier New"/>
+        </w:rPr>
+        <w:t xml:space="preserve">hold and </w:t>
+      </w:r>
+      <w:r>
+        <w:rPr>
+          <w:rFonts w:ascii="Courier New" w:hAnsi="Courier New" w:cs="Courier New"/>
+        </w:rPr>
+        <w:t>pull his head back.</w:t>
+      </w:r>
+      <w:r>
+        <w:rPr>
+          <w:rFonts w:ascii="Courier New" w:hAnsi="Courier New" w:cs="Courier New"/>
+        </w:rPr>
+        <w:t xml:space="preserve"> Another hand holds and burns his arms.</w:t>
+      </w:r>
+    </w:p>
+    <w:p>
+      <w:pPr>
+        <w:spacing w:line="240" w:lineRule="auto"/>
+        <w:rPr>
+          <w:rFonts w:ascii="Courier New" w:hAnsi="Courier New" w:cs="Courier New"/>
+        </w:rPr>
+      </w:pPr>
+      <w:r>
+        <w:rPr>
+          <w:rFonts w:ascii="Courier New" w:hAnsi="Courier New" w:cs="Courier New"/>
+        </w:rPr>
+        <w:t xml:space="preserve">Adi struggles— </w:t>
+      </w:r>
+      <w:r>
+        <w:rPr>
+          <w:rFonts w:ascii="Courier New" w:hAnsi="Courier New" w:cs="Courier New"/>
+        </w:rPr>
+        <w:t>C</w:t>
+      </w:r>
+      <w:r>
+        <w:rPr>
+          <w:rFonts w:ascii="Courier New" w:hAnsi="Courier New" w:cs="Courier New"/>
+        </w:rPr>
+        <w:t>hoking</w:t>
       </w:r>
       <w:r>
         <w:rPr>
@@ -17247,6 +17327,12 @@
         </w:rPr>
         <w:t>.</w:t>
       </w:r>
+      <w:r>
+        <w:rPr>
+          <w:rFonts w:ascii="Courier New" w:hAnsi="Courier New" w:cs="Courier New"/>
+        </w:rPr>
+        <w:t xml:space="preserve"> A hand burns his arm. </w:t>
+      </w:r>
     </w:p>
     <w:p>
       <w:pPr>
@@ -17333,13 +17419,31 @@
         <w:rPr>
           <w:rFonts w:ascii="Courier New" w:hAnsi="Courier New" w:cs="Courier New"/>
         </w:rPr>
-        <w:t>dark vortex whirlpool</w:t>
-      </w:r>
-      <w:r>
-        <w:rPr>
-          <w:rFonts w:ascii="Courier New" w:hAnsi="Courier New" w:cs="Courier New"/>
-        </w:rPr>
-        <w:t xml:space="preserve"> spin</w:t>
+        <w:t xml:space="preserve">dark </w:t>
+      </w:r>
+      <w:r>
+        <w:rPr>
+          <w:rFonts w:ascii="Courier New" w:hAnsi="Courier New" w:cs="Courier New"/>
+        </w:rPr>
+        <w:t>whirlpool</w:t>
+      </w:r>
+      <w:r>
+        <w:rPr>
+          <w:rFonts w:ascii="Courier New" w:hAnsi="Courier New" w:cs="Courier New"/>
+        </w:rPr>
+        <w:t>-</w:t>
+      </w:r>
+      <w:r>
+        <w:rPr>
+          <w:rFonts w:ascii="Courier New" w:hAnsi="Courier New" w:cs="Courier New"/>
+        </w:rPr>
+        <w:t xml:space="preserve">vortex </w:t>
+      </w:r>
+      <w:r>
+        <w:rPr>
+          <w:rFonts w:ascii="Courier New" w:hAnsi="Courier New" w:cs="Courier New"/>
+        </w:rPr>
+        <w:t>spin</w:t>
       </w:r>
       <w:r>
         <w:rPr>
@@ -17379,14 +17483,6 @@
           <w:rFonts w:ascii="Courier New" w:hAnsi="Courier New" w:cs="Courier New"/>
         </w:rPr>
       </w:pPr>
-    </w:p>
-    <w:p>
-      <w:pPr>
-        <w:spacing w:line="240" w:lineRule="auto"/>
-        <w:rPr>
-          <w:rFonts w:ascii="Courier New" w:hAnsi="Courier New" w:cs="Courier New"/>
-        </w:rPr>
-      </w:pPr>
       <w:r>
         <w:rPr>
           <w:rFonts w:ascii="Courier New" w:hAnsi="Courier New" w:cs="Courier New"/>
@@ -17417,7 +17513,19 @@
         <w:rPr>
           <w:rFonts w:ascii="Courier New" w:hAnsi="Courier New" w:cs="Courier New"/>
         </w:rPr>
-        <w:t>He gets up slowly- scared and confused.</w:t>
+        <w:t xml:space="preserve">He gets up slowly- </w:t>
+      </w:r>
+      <w:r>
+        <w:rPr>
+          <w:rFonts w:ascii="Courier New" w:hAnsi="Courier New" w:cs="Courier New"/>
+        </w:rPr>
+        <w:t>S</w:t>
+      </w:r>
+      <w:r>
+        <w:rPr>
+          <w:rFonts w:ascii="Courier New" w:hAnsi="Courier New" w:cs="Courier New"/>
+        </w:rPr>
+        <w:t>cared and confused.</w:t>
       </w:r>
     </w:p>
     <w:p>
@@ -17480,8 +17588,10 @@
       <w:r>
         <w:rPr>
           <w:rFonts w:ascii="Courier New" w:hAnsi="Courier New" w:cs="Courier New"/>
-        </w:rPr>
-        <w:t>(O.S., echoing)</w:t>
+          <w:i/>
+          <w:iCs/>
+        </w:rPr>
+        <w:t>(O.S. echoing)</w:t>
       </w:r>
       <w:r>
         <w:rPr>
@@ -17513,13 +17623,33 @@
         <w:rPr>
           <w:rFonts w:ascii="Courier New" w:hAnsi="Courier New" w:cs="Courier New"/>
         </w:rPr>
-        <w:t xml:space="preserve"> towards the voice- Sees his father, </w:t>
-      </w:r>
-      <w:r>
-        <w:rPr>
-          <w:rFonts w:ascii="Courier New" w:hAnsi="Courier New" w:cs="Courier New"/>
-        </w:rPr>
-        <w:t>calm and</w:t>
+        <w:t xml:space="preserve"> towards the voice- </w:t>
+      </w:r>
+      <w:r>
+        <w:rPr>
+          <w:rFonts w:ascii="Courier New" w:hAnsi="Courier New" w:cs="Courier New"/>
+        </w:rPr>
+        <w:t>Tears fill in his eyes.</w:t>
+      </w:r>
+    </w:p>
+    <w:p>
+      <w:pPr>
+        <w:spacing w:line="240" w:lineRule="auto"/>
+        <w:rPr>
+          <w:rFonts w:ascii="Courier New" w:hAnsi="Courier New" w:cs="Courier New"/>
+        </w:rPr>
+      </w:pPr>
+      <w:r>
+        <w:rPr>
+          <w:rFonts w:ascii="Courier New" w:hAnsi="Courier New" w:cs="Courier New"/>
+        </w:rPr>
+        <w:t>It’s his father- C</w:t>
+      </w:r>
+      <w:r>
+        <w:rPr>
+          <w:rFonts w:ascii="Courier New" w:hAnsi="Courier New" w:cs="Courier New"/>
+        </w:rPr>
+        <w:t>alm and</w:t>
       </w:r>
       <w:r>
         <w:rPr>
@@ -17539,25 +17669,23 @@
         </w:rPr>
         <w:t xml:space="preserve"> </w:t>
       </w:r>
-    </w:p>
-    <w:p>
-      <w:pPr>
-        <w:spacing w:line="240" w:lineRule="auto"/>
-        <w:rPr>
-          <w:rFonts w:ascii="Courier New" w:hAnsi="Courier New" w:cs="Courier New"/>
-        </w:rPr>
-      </w:pPr>
-      <w:r>
-        <w:rPr>
-          <w:rFonts w:ascii="Courier New" w:hAnsi="Courier New" w:cs="Courier New"/>
-        </w:rPr>
-        <w:t xml:space="preserve">Tears fill Adi’s eyes. </w:t>
-      </w:r>
-      <w:r>
-        <w:rPr>
-          <w:rFonts w:ascii="Courier New" w:hAnsi="Courier New" w:cs="Courier New"/>
-        </w:rPr>
-        <w:t>His father stands</w:t>
+      <w:r>
+        <w:rPr>
+          <w:rFonts w:ascii="Courier New" w:hAnsi="Courier New" w:cs="Courier New"/>
+        </w:rPr>
+        <w:t>S</w:t>
+      </w:r>
+      <w:r>
+        <w:rPr>
+          <w:rFonts w:ascii="Courier New" w:hAnsi="Courier New" w:cs="Courier New"/>
+        </w:rPr>
+        <w:t>tand</w:t>
+      </w:r>
+      <w:r>
+        <w:rPr>
+          <w:rFonts w:ascii="Courier New" w:hAnsi="Courier New" w:cs="Courier New"/>
+        </w:rPr>
+        <w:t>ing</w:t>
       </w:r>
       <w:r>
         <w:rPr>
@@ -17586,11 +17714,21 @@
         <w:rPr>
           <w:rFonts w:ascii="Courier New" w:hAnsi="Courier New" w:cs="Courier New"/>
         </w:rPr>
-        <w:t xml:space="preserve"> (echoing)</w:t>
-      </w:r>
-      <w:r>
-        <w:rPr>
-          <w:rFonts w:ascii="Courier New" w:hAnsi="Courier New" w:cs="Courier New"/>
+        <w:t xml:space="preserve"> </w:t>
+      </w:r>
+      <w:r>
+        <w:rPr>
+          <w:rFonts w:ascii="Courier New" w:hAnsi="Courier New" w:cs="Courier New"/>
+          <w:i/>
+          <w:iCs/>
+        </w:rPr>
+        <w:t>(echoing)</w:t>
+      </w:r>
+      <w:r>
+        <w:rPr>
+          <w:rFonts w:ascii="Courier New" w:hAnsi="Courier New" w:cs="Courier New"/>
+          <w:i/>
+          <w:iCs/>
         </w:rPr>
         <w:br/>
       </w:r>
@@ -17627,7 +17765,15 @@
         <w:rPr>
           <w:rFonts w:ascii="Courier New" w:hAnsi="Courier New" w:cs="Courier New"/>
         </w:rPr>
-        <w:t xml:space="preserve"> (teary, weak)</w:t>
+        <w:t xml:space="preserve"> </w:t>
+      </w:r>
+      <w:r>
+        <w:rPr>
+          <w:rFonts w:ascii="Courier New" w:hAnsi="Courier New" w:cs="Courier New"/>
+          <w:i/>
+          <w:iCs/>
+        </w:rPr>
+        <w:t>(teary, weak)</w:t>
       </w:r>
       <w:r>
         <w:rPr>
@@ -17669,14 +17815,6 @@
     <w:p>
       <w:pPr>
         <w:spacing w:line="240" w:lineRule="auto"/>
-        <w:rPr>
-          <w:rFonts w:ascii="Courier New" w:hAnsi="Courier New" w:cs="Courier New"/>
-        </w:rPr>
-      </w:pPr>
-    </w:p>
-    <w:p>
-      <w:pPr>
-        <w:spacing w:line="240" w:lineRule="auto"/>
         <w:jc w:val="center"/>
         <w:rPr>
           <w:rFonts w:ascii="Courier New" w:hAnsi="Courier New" w:cs="Courier New"/>
@@ -17694,11 +17832,21 @@
         <w:rPr>
           <w:rFonts w:ascii="Courier New" w:hAnsi="Courier New" w:cs="Courier New"/>
         </w:rPr>
-        <w:t xml:space="preserve"> (gentle)</w:t>
-      </w:r>
-      <w:r>
-        <w:rPr>
-          <w:rFonts w:ascii="Courier New" w:hAnsi="Courier New" w:cs="Courier New"/>
+        <w:t xml:space="preserve"> </w:t>
+      </w:r>
+      <w:r>
+        <w:rPr>
+          <w:rFonts w:ascii="Courier New" w:hAnsi="Courier New" w:cs="Courier New"/>
+          <w:i/>
+          <w:iCs/>
+        </w:rPr>
+        <w:t>(gentle)</w:t>
+      </w:r>
+      <w:r>
+        <w:rPr>
+          <w:rFonts w:ascii="Courier New" w:hAnsi="Courier New" w:cs="Courier New"/>
+          <w:i/>
+          <w:iCs/>
         </w:rPr>
         <w:br/>
       </w:r>
@@ -17870,11 +18018,21 @@
         <w:rPr>
           <w:rFonts w:ascii="Courier New" w:hAnsi="Courier New" w:cs="Courier New"/>
         </w:rPr>
-        <w:t xml:space="preserve"> (smiling)</w:t>
-      </w:r>
-      <w:r>
-        <w:rPr>
-          <w:rFonts w:ascii="Courier New" w:hAnsi="Courier New" w:cs="Courier New"/>
+        <w:t xml:space="preserve"> </w:t>
+      </w:r>
+      <w:r>
+        <w:rPr>
+          <w:rFonts w:ascii="Courier New" w:hAnsi="Courier New" w:cs="Courier New"/>
+          <w:i/>
+          <w:iCs/>
+        </w:rPr>
+        <w:t>(smiling)</w:t>
+      </w:r>
+      <w:r>
+        <w:rPr>
+          <w:rFonts w:ascii="Courier New" w:hAnsi="Courier New" w:cs="Courier New"/>
+          <w:i/>
+          <w:iCs/>
         </w:rPr>
         <w:br/>
       </w:r>
@@ -17888,7 +18046,7 @@
         <w:rPr>
           <w:rFonts w:ascii="Courier New" w:hAnsi="Courier New" w:cs="Courier New"/>
         </w:rPr>
-        <w:t>...</w:t>
+        <w:t>…</w:t>
       </w:r>
       <w:r>
         <w:rPr>
@@ -17917,7 +18075,15 @@
         <w:rPr>
           <w:rFonts w:ascii="Courier New" w:hAnsi="Courier New" w:cs="Courier New"/>
         </w:rPr>
-        <w:t xml:space="preserve"> (childlike)</w:t>
+        <w:t xml:space="preserve"> </w:t>
+      </w:r>
+      <w:r>
+        <w:rPr>
+          <w:rFonts w:ascii="Courier New" w:hAnsi="Courier New" w:cs="Courier New"/>
+          <w:i/>
+          <w:iCs/>
+        </w:rPr>
+        <w:t>(childlike)</w:t>
       </w:r>
       <w:r>
         <w:rPr>
@@ -17935,7 +18101,7 @@
         <w:rPr>
           <w:rFonts w:ascii="Courier New" w:hAnsi="Courier New" w:cs="Courier New"/>
         </w:rPr>
-        <w:t>...</w:t>
+        <w:t>…</w:t>
       </w:r>
     </w:p>
     <w:p>
@@ -18003,6 +18169,8 @@
       <w:r>
         <w:rPr>
           <w:rFonts w:ascii="Courier New" w:hAnsi="Courier New" w:cs="Courier New"/>
+          <w:i/>
+          <w:iCs/>
         </w:rPr>
         <w:t>(sacred)</w:t>
       </w:r>
@@ -18018,7 +18186,13 @@
         <w:rPr>
           <w:rFonts w:ascii="Courier New" w:hAnsi="Courier New" w:cs="Courier New"/>
         </w:rPr>
-        <w:t>Who are you?</w:t>
+        <w:t xml:space="preserve">Who </w:t>
+      </w:r>
+      <w:r>
+        <w:rPr>
+          <w:rFonts w:ascii="Courier New" w:hAnsi="Courier New" w:cs="Courier New"/>
+        </w:rPr>
+        <w:t>are you?</w:t>
       </w:r>
     </w:p>
     <w:p>
@@ -18040,6 +18214,8 @@
       <w:r>
         <w:rPr>
           <w:rFonts w:ascii="Courier New" w:hAnsi="Courier New" w:cs="Courier New"/>
+          <w:i/>
+          <w:iCs/>
         </w:rPr>
         <w:t>(calmly)</w:t>
       </w:r>
@@ -18119,21 +18295,46 @@
         <w:rPr>
           <w:rFonts w:ascii="Courier New" w:hAnsi="Courier New" w:cs="Courier New"/>
         </w:rPr>
-        <w:t>I bring your offerings</w:t>
-      </w:r>
-    </w:p>
-    <w:p>
-      <w:pPr>
-        <w:spacing w:line="240" w:lineRule="auto"/>
-        <w:rPr>
-          <w:rFonts w:ascii="Courier New" w:hAnsi="Courier New" w:cs="Courier New"/>
-        </w:rPr>
-      </w:pPr>
-      <w:r>
-        <w:rPr>
-          <w:rFonts w:ascii="Courier New" w:hAnsi="Courier New" w:cs="Courier New"/>
-        </w:rPr>
-        <w:t>Vasu gives him</w:t>
+        <w:t xml:space="preserve">I bring </w:t>
+      </w:r>
+      <w:r>
+        <w:rPr>
+          <w:rFonts w:ascii="Courier New" w:hAnsi="Courier New" w:cs="Courier New"/>
+        </w:rPr>
+        <w:t xml:space="preserve">you’re the </w:t>
+      </w:r>
+      <w:r>
+        <w:rPr>
+          <w:rFonts w:ascii="Courier New" w:hAnsi="Courier New" w:cs="Courier New"/>
+        </w:rPr>
+        <w:t>offerings</w:t>
+      </w:r>
+      <w:r>
+        <w:rPr>
+          <w:rFonts w:ascii="Courier New" w:hAnsi="Courier New" w:cs="Courier New"/>
+        </w:rPr>
+        <w:br/>
+        <w:t>That is offered to you</w:t>
+      </w:r>
+    </w:p>
+    <w:p>
+      <w:pPr>
+        <w:spacing w:line="240" w:lineRule="auto"/>
+        <w:rPr>
+          <w:rFonts w:ascii="Courier New" w:hAnsi="Courier New" w:cs="Courier New"/>
+        </w:rPr>
+      </w:pPr>
+      <w:r>
+        <w:rPr>
+          <w:rFonts w:ascii="Courier New" w:hAnsi="Courier New" w:cs="Courier New"/>
+        </w:rPr>
+        <w:t xml:space="preserve">Vasu </w:t>
+      </w:r>
+      <w:r>
+        <w:rPr>
+          <w:rFonts w:ascii="Courier New" w:hAnsi="Courier New" w:cs="Courier New"/>
+        </w:rPr>
+        <w:t>lowers his hands and offers him</w:t>
       </w:r>
       <w:r>
         <w:rPr>
@@ -18159,24 +18360,118 @@
     <w:p>
       <w:pPr>
         <w:spacing w:line="240" w:lineRule="auto"/>
+        <w:rPr>
+          <w:rFonts w:ascii="Courier New" w:hAnsi="Courier New" w:cs="Courier New"/>
+        </w:rPr>
+      </w:pPr>
+      <w:r>
+        <w:rPr>
+          <w:rFonts w:ascii="Courier New" w:hAnsi="Courier New" w:cs="Courier New"/>
+        </w:rPr>
+        <w:t xml:space="preserve">Adi hesitates- </w:t>
+      </w:r>
+      <w:r>
+        <w:rPr>
+          <w:rFonts w:ascii="Courier New" w:hAnsi="Courier New" w:cs="Courier New"/>
+        </w:rPr>
+        <w:t xml:space="preserve">His stomach growls again. </w:t>
+      </w:r>
+      <w:r>
+        <w:rPr>
+          <w:rFonts w:ascii="Courier New" w:hAnsi="Courier New" w:cs="Courier New"/>
+        </w:rPr>
+        <w:t>Finally,</w:t>
+      </w:r>
+      <w:r>
+        <w:rPr>
+          <w:rFonts w:ascii="Courier New" w:hAnsi="Courier New" w:cs="Courier New"/>
+        </w:rPr>
+        <w:t xml:space="preserve"> he</w:t>
+      </w:r>
+      <w:r>
+        <w:rPr>
+          <w:rFonts w:ascii="Courier New" w:hAnsi="Courier New" w:cs="Courier New"/>
+        </w:rPr>
+        <w:t xml:space="preserve"> </w:t>
+      </w:r>
+      <w:r>
+        <w:rPr>
+          <w:rFonts w:ascii="Courier New" w:hAnsi="Courier New" w:cs="Courier New"/>
+        </w:rPr>
+        <w:t>takes it</w:t>
+      </w:r>
+      <w:r>
+        <w:rPr>
+          <w:rFonts w:ascii="Courier New" w:hAnsi="Courier New" w:cs="Courier New"/>
+        </w:rPr>
+        <w:t xml:space="preserve"> and eats it.</w:t>
+      </w:r>
+    </w:p>
+    <w:p>
+      <w:pPr>
+        <w:spacing w:line="240" w:lineRule="auto"/>
+        <w:rPr>
+          <w:rFonts w:ascii="Courier New" w:hAnsi="Courier New" w:cs="Courier New"/>
+        </w:rPr>
+      </w:pPr>
+      <w:r>
+        <w:rPr>
+          <w:rFonts w:ascii="Courier New" w:hAnsi="Courier New" w:cs="Courier New"/>
+        </w:rPr>
+        <w:t>Adi turns to his father.</w:t>
+      </w:r>
+      <w:r>
+        <w:rPr>
+          <w:rFonts w:ascii="Courier New" w:hAnsi="Courier New" w:cs="Courier New"/>
+        </w:rPr>
+        <w:t xml:space="preserve"> </w:t>
+      </w:r>
+      <w:r>
+        <w:rPr>
+          <w:rFonts w:ascii="Courier New" w:hAnsi="Courier New" w:cs="Courier New"/>
+        </w:rPr>
+        <w:t xml:space="preserve">Vasu </w:t>
+      </w:r>
+      <w:r>
+        <w:rPr>
+          <w:rFonts w:ascii="Courier New" w:hAnsi="Courier New" w:cs="Courier New"/>
+        </w:rPr>
+        <w:t>disappears into thin air</w:t>
+      </w:r>
+      <w:r>
+        <w:rPr>
+          <w:rFonts w:ascii="Courier New" w:hAnsi="Courier New" w:cs="Courier New"/>
+        </w:rPr>
+        <w:t xml:space="preserve"> like </w:t>
+      </w:r>
+      <w:r>
+        <w:rPr>
+          <w:rFonts w:ascii="Courier New" w:hAnsi="Courier New" w:cs="Courier New"/>
+        </w:rPr>
+        <w:t>vapor</w:t>
+      </w:r>
+      <w:r>
+        <w:rPr>
+          <w:rFonts w:ascii="Courier New" w:hAnsi="Courier New" w:cs="Courier New"/>
+        </w:rPr>
+        <w:t>.</w:t>
+      </w:r>
+    </w:p>
+    <w:p>
+      <w:pPr>
+        <w:spacing w:line="240" w:lineRule="auto"/>
         <w:jc w:val="center"/>
         <w:rPr>
           <w:rFonts w:ascii="Courier New" w:hAnsi="Courier New" w:cs="Courier New"/>
         </w:rPr>
       </w:pPr>
-    </w:p>
-    <w:p>
-      <w:pPr>
-        <w:spacing w:line="240" w:lineRule="auto"/>
-        <w:rPr>
-          <w:rFonts w:ascii="Courier New" w:hAnsi="Courier New" w:cs="Courier New"/>
-        </w:rPr>
-      </w:pPr>
-      <w:r>
-        <w:rPr>
-          <w:rFonts w:ascii="Courier New" w:hAnsi="Courier New" w:cs="Courier New"/>
-        </w:rPr>
-        <w:t>Adi hesitates- Finally he</w:t>
+      <w:r>
+        <w:rPr>
+          <w:rFonts w:ascii="Courier New" w:hAnsi="Courier New" w:cs="Courier New"/>
+          <w:b/>
+          <w:bCs/>
+        </w:rPr>
+        <w:t>FATHER</w:t>
       </w:r>
       <w:r>
         <w:rPr>
@@ -18187,28 +18482,81 @@
       <w:r>
         <w:rPr>
           <w:rFonts w:ascii="Courier New" w:hAnsi="Courier New" w:cs="Courier New"/>
-        </w:rPr>
-        <w:t>takes it</w:t>
-      </w:r>
-      <w:r>
-        <w:rPr>
-          <w:rFonts w:ascii="Courier New" w:hAnsi="Courier New" w:cs="Courier New"/>
-        </w:rPr>
-        <w:t xml:space="preserve"> and eats it.</w:t>
-      </w:r>
-    </w:p>
-    <w:p>
-      <w:pPr>
-        <w:spacing w:line="240" w:lineRule="auto"/>
-        <w:rPr>
-          <w:rFonts w:ascii="Courier New" w:hAnsi="Courier New" w:cs="Courier New"/>
-        </w:rPr>
-      </w:pPr>
-      <w:r>
-        <w:rPr>
-          <w:rFonts w:ascii="Courier New" w:hAnsi="Courier New" w:cs="Courier New"/>
-        </w:rPr>
-        <w:t>Adi turns to his father.</w:t>
+          <w:i/>
+          <w:iCs/>
+        </w:rPr>
+        <w:t>(smiling, bittersweet)</w:t>
+      </w:r>
+      <w:r>
+        <w:rPr>
+          <w:rFonts w:ascii="Courier New" w:hAnsi="Courier New" w:cs="Courier New"/>
+        </w:rPr>
+        <w:br/>
+        <w:t>Adi</w:t>
+      </w:r>
+      <w:r>
+        <w:rPr>
+          <w:rFonts w:ascii="Courier New" w:hAnsi="Courier New" w:cs="Courier New"/>
+        </w:rPr>
+        <w:t xml:space="preserve">… </w:t>
+      </w:r>
+      <w:r>
+        <w:rPr>
+          <w:rFonts w:ascii="Courier New" w:hAnsi="Courier New" w:cs="Courier New"/>
+        </w:rPr>
+        <w:t>Accept it</w:t>
+      </w:r>
+      <w:r>
+        <w:rPr>
+          <w:rFonts w:ascii="Courier New" w:hAnsi="Courier New" w:cs="Courier New"/>
+        </w:rPr>
+        <w:t>!</w:t>
+      </w:r>
+      <w:r>
+        <w:rPr>
+          <w:rFonts w:ascii="Courier New" w:hAnsi="Courier New" w:cs="Courier New"/>
+        </w:rPr>
+        <w:br/>
+        <w:t>Accept the laws of nature</w:t>
+      </w:r>
+      <w:r>
+        <w:rPr>
+          <w:rFonts w:ascii="Courier New" w:hAnsi="Courier New" w:cs="Courier New"/>
+        </w:rPr>
+        <w:br/>
+        <w:t>It is time to go</w:t>
+      </w:r>
+      <w:r>
+        <w:rPr>
+          <w:rFonts w:ascii="Courier New" w:hAnsi="Courier New" w:cs="Courier New"/>
+        </w:rPr>
+        <w:t>!</w:t>
+      </w:r>
+    </w:p>
+    <w:p>
+      <w:pPr>
+        <w:spacing w:line="240" w:lineRule="auto"/>
+        <w:rPr>
+          <w:rFonts w:ascii="Courier New" w:hAnsi="Courier New" w:cs="Courier New"/>
+        </w:rPr>
+      </w:pPr>
+      <w:r>
+        <w:rPr>
+          <w:rFonts w:ascii="Courier New" w:hAnsi="Courier New" w:cs="Courier New"/>
+        </w:rPr>
+        <w:t>Trembling and confused</w:t>
+      </w:r>
+      <w:r>
+        <w:rPr>
+          <w:rFonts w:ascii="Courier New" w:hAnsi="Courier New" w:cs="Courier New"/>
+        </w:rPr>
+        <w:t>-</w:t>
+      </w:r>
+      <w:r>
+        <w:rPr>
+          <w:rFonts w:ascii="Courier New" w:hAnsi="Courier New" w:cs="Courier New"/>
+        </w:rPr>
+        <w:t xml:space="preserve"> Adi looks at the ghost of his father.</w:t>
       </w:r>
       <w:r>
         <w:rPr>
@@ -18216,25 +18564,17 @@
         </w:rPr>
         <w:t xml:space="preserve"> </w:t>
       </w:r>
-      <w:proofErr w:type="spellStart"/>
-      <w:r>
-        <w:rPr>
-          <w:rFonts w:ascii="Courier New" w:hAnsi="Courier New" w:cs="Courier New"/>
-        </w:rPr>
-        <w:t>Pitru</w:t>
-      </w:r>
-      <w:proofErr w:type="spellEnd"/>
-      <w:r>
-        <w:rPr>
-          <w:rFonts w:ascii="Courier New" w:hAnsi="Courier New" w:cs="Courier New"/>
-        </w:rPr>
-        <w:t>, Vasu deva</w:t>
-      </w:r>
-      <w:r>
-        <w:rPr>
-          <w:rFonts w:ascii="Courier New" w:hAnsi="Courier New" w:cs="Courier New"/>
-        </w:rPr>
-        <w:t xml:space="preserve"> disappears into thin air.</w:t>
+      <w:r>
+        <w:rPr>
+          <w:rFonts w:ascii="Courier New" w:hAnsi="Courier New" w:cs="Courier New"/>
+        </w:rPr>
+        <w:t>The father gives him a last smile</w:t>
+      </w:r>
+      <w:r>
+        <w:rPr>
+          <w:rFonts w:ascii="Courier New" w:hAnsi="Courier New" w:cs="Courier New"/>
+        </w:rPr>
+        <w:t>.</w:t>
       </w:r>
     </w:p>
     <w:p>
@@ -18251,26 +18591,106 @@
           <w:b/>
           <w:bCs/>
         </w:rPr>
+        <w:lastRenderedPageBreak/>
         <w:t>FATHER</w:t>
       </w:r>
       <w:r>
         <w:rPr>
           <w:rFonts w:ascii="Courier New" w:hAnsi="Courier New" w:cs="Courier New"/>
-        </w:rPr>
-        <w:t xml:space="preserve"> (smiling, bittersweet)</w:t>
-      </w:r>
-      <w:r>
-        <w:rPr>
-          <w:rFonts w:ascii="Courier New" w:hAnsi="Courier New" w:cs="Courier New"/>
-        </w:rPr>
-        <w:br/>
-        <w:t>Adi</w:t>
-      </w:r>
-      <w:r>
-        <w:rPr>
-          <w:rFonts w:ascii="Courier New" w:hAnsi="Courier New" w:cs="Courier New"/>
-        </w:rPr>
-        <w:t>...</w:t>
+          <w:b/>
+          <w:bCs/>
+        </w:rPr>
+        <w:br/>
+      </w:r>
+      <w:r>
+        <w:rPr>
+          <w:rFonts w:ascii="Courier New" w:hAnsi="Courier New" w:cs="Courier New"/>
+        </w:rPr>
+        <w:t>We shall meet soon!</w:t>
+      </w:r>
+    </w:p>
+    <w:p>
+      <w:pPr>
+        <w:spacing w:line="240" w:lineRule="auto"/>
+        <w:rPr>
+          <w:rFonts w:ascii="Courier New" w:hAnsi="Courier New" w:cs="Courier New"/>
+        </w:rPr>
+      </w:pPr>
+      <w:r>
+        <w:rPr>
+          <w:rFonts w:ascii="Courier New" w:hAnsi="Courier New" w:cs="Courier New"/>
+        </w:rPr>
+        <w:t xml:space="preserve">The father </w:t>
+      </w:r>
+      <w:r>
+        <w:rPr>
+          <w:rFonts w:ascii="Courier New" w:hAnsi="Courier New" w:cs="Courier New"/>
+        </w:rPr>
+        <w:t>Slowly opens his mouth wide</w:t>
+      </w:r>
+      <w:r>
+        <w:rPr>
+          <w:rFonts w:ascii="Courier New" w:hAnsi="Courier New" w:cs="Courier New"/>
+        </w:rPr>
+        <w:t>.</w:t>
+      </w:r>
+    </w:p>
+    <w:p>
+      <w:pPr>
+        <w:spacing w:line="240" w:lineRule="auto"/>
+        <w:rPr>
+          <w:rFonts w:ascii="Courier New" w:hAnsi="Courier New" w:cs="Courier New"/>
+        </w:rPr>
+      </w:pPr>
+      <w:r>
+        <w:rPr>
+          <w:rFonts w:ascii="Courier New" w:hAnsi="Courier New" w:cs="Courier New"/>
+        </w:rPr>
+        <w:t xml:space="preserve">A sudden red flash erupts from the father’s </w:t>
+      </w:r>
+      <w:r>
+        <w:rPr>
+          <w:rFonts w:ascii="Courier New" w:hAnsi="Courier New" w:cs="Courier New"/>
+        </w:rPr>
+        <w:t>mouth</w:t>
+      </w:r>
+      <w:r>
+        <w:rPr>
+          <w:rFonts w:ascii="Courier New" w:hAnsi="Courier New" w:cs="Courier New"/>
+        </w:rPr>
+        <w:t>. Expanding into a long red beam of light</w:t>
+      </w:r>
+      <w:r>
+        <w:rPr>
+          <w:rFonts w:ascii="Courier New" w:hAnsi="Courier New" w:cs="Courier New"/>
+        </w:rPr>
+        <w:t>—</w:t>
+      </w:r>
+      <w:r>
+        <w:rPr>
+          <w:rFonts w:ascii="Courier New" w:hAnsi="Courier New" w:cs="Courier New"/>
+        </w:rPr>
+        <w:t xml:space="preserve"> Forming a portal.</w:t>
+      </w:r>
+    </w:p>
+    <w:p>
+      <w:pPr>
+        <w:spacing w:line="240" w:lineRule="auto"/>
+        <w:rPr>
+          <w:rFonts w:ascii="Courier New" w:hAnsi="Courier New" w:cs="Courier New"/>
+        </w:rPr>
+      </w:pPr>
+      <w:r>
+        <w:rPr>
+          <w:rFonts w:ascii="Courier New" w:hAnsi="Courier New" w:cs="Courier New"/>
+        </w:rPr>
+        <w:t>The red</w:t>
+      </w:r>
+      <w:r>
+        <w:rPr>
+          <w:rFonts w:ascii="Courier New" w:hAnsi="Courier New" w:cs="Courier New"/>
+        </w:rPr>
+        <w:t xml:space="preserve"> portal</w:t>
       </w:r>
       <w:r>
         <w:rPr>
@@ -18282,132 +18702,25 @@
         <w:rPr>
           <w:rFonts w:ascii="Courier New" w:hAnsi="Courier New" w:cs="Courier New"/>
         </w:rPr>
-        <w:t>Accept it.</w:t>
-      </w:r>
-      <w:r>
-        <w:rPr>
-          <w:rFonts w:ascii="Courier New" w:hAnsi="Courier New" w:cs="Courier New"/>
-        </w:rPr>
-        <w:br/>
-        <w:t>Accept the laws of nature</w:t>
-      </w:r>
-      <w:r>
-        <w:rPr>
-          <w:rFonts w:ascii="Courier New" w:hAnsi="Courier New" w:cs="Courier New"/>
-        </w:rPr>
-        <w:br/>
-        <w:t>It is time to go</w:t>
-      </w:r>
-    </w:p>
-    <w:p>
-      <w:pPr>
-        <w:spacing w:line="240" w:lineRule="auto"/>
-        <w:rPr>
-          <w:rFonts w:ascii="Courier New" w:hAnsi="Courier New" w:cs="Courier New"/>
-        </w:rPr>
-      </w:pPr>
-      <w:r>
-        <w:rPr>
-          <w:rFonts w:ascii="Courier New" w:hAnsi="Courier New" w:cs="Courier New"/>
-        </w:rPr>
-        <w:lastRenderedPageBreak/>
-        <w:t>Trembling and confused</w:t>
-      </w:r>
-      <w:r>
-        <w:rPr>
-          <w:rFonts w:ascii="Courier New" w:hAnsi="Courier New" w:cs="Courier New"/>
-        </w:rPr>
-        <w:t>-</w:t>
-      </w:r>
-      <w:r>
-        <w:rPr>
-          <w:rFonts w:ascii="Courier New" w:hAnsi="Courier New" w:cs="Courier New"/>
-        </w:rPr>
-        <w:t xml:space="preserve"> Adi looks at the ghost of his father.</w:t>
-      </w:r>
-    </w:p>
-    <w:p>
-      <w:pPr>
-        <w:spacing w:line="240" w:lineRule="auto"/>
-        <w:rPr>
-          <w:rFonts w:ascii="Courier New" w:hAnsi="Courier New" w:cs="Courier New"/>
-        </w:rPr>
-      </w:pPr>
-      <w:r>
-        <w:rPr>
-          <w:rFonts w:ascii="Courier New" w:hAnsi="Courier New" w:cs="Courier New"/>
-        </w:rPr>
-        <w:t>The father gives him a last smile- Slowly opens his mouth wide</w:t>
-      </w:r>
-      <w:r>
-        <w:rPr>
-          <w:rFonts w:ascii="Courier New" w:hAnsi="Courier New" w:cs="Courier New"/>
-        </w:rPr>
-        <w:t>.</w:t>
-      </w:r>
-    </w:p>
-    <w:p>
-      <w:pPr>
-        <w:spacing w:line="240" w:lineRule="auto"/>
-        <w:rPr>
-          <w:rFonts w:ascii="Courier New" w:hAnsi="Courier New" w:cs="Courier New"/>
-        </w:rPr>
-      </w:pPr>
-      <w:r>
-        <w:rPr>
-          <w:rFonts w:ascii="Courier New" w:hAnsi="Courier New" w:cs="Courier New"/>
-        </w:rPr>
-        <w:t xml:space="preserve">A sudden red flash erupts from the father’s </w:t>
-      </w:r>
-      <w:r>
-        <w:rPr>
-          <w:rFonts w:ascii="Courier New" w:hAnsi="Courier New" w:cs="Courier New"/>
-        </w:rPr>
-        <w:t>mouth</w:t>
-      </w:r>
-      <w:r>
-        <w:rPr>
-          <w:rFonts w:ascii="Courier New" w:hAnsi="Courier New" w:cs="Courier New"/>
-        </w:rPr>
-        <w:t>. Expanding into a long red beam of light</w:t>
-      </w:r>
-      <w:r>
-        <w:rPr>
-          <w:rFonts w:ascii="Courier New" w:hAnsi="Courier New" w:cs="Courier New"/>
-        </w:rPr>
-        <w:t>—</w:t>
-      </w:r>
-      <w:r>
-        <w:rPr>
-          <w:rFonts w:ascii="Courier New" w:hAnsi="Courier New" w:cs="Courier New"/>
-        </w:rPr>
-        <w:t xml:space="preserve"> Forming a portal.</w:t>
-      </w:r>
-    </w:p>
-    <w:p>
-      <w:pPr>
-        <w:spacing w:line="240" w:lineRule="auto"/>
-        <w:rPr>
-          <w:rFonts w:ascii="Courier New" w:hAnsi="Courier New" w:cs="Courier New"/>
-        </w:rPr>
-      </w:pPr>
-      <w:r>
-        <w:rPr>
-          <w:rFonts w:ascii="Courier New" w:hAnsi="Courier New" w:cs="Courier New"/>
-        </w:rPr>
-        <w:t>The red</w:t>
-      </w:r>
-      <w:r>
-        <w:rPr>
-          <w:rFonts w:ascii="Courier New" w:hAnsi="Courier New" w:cs="Courier New"/>
-        </w:rPr>
-        <w:t xml:space="preserve"> portal</w:t>
-      </w:r>
-      <w:r>
-        <w:rPr>
-          <w:rFonts w:ascii="Courier New" w:hAnsi="Courier New" w:cs="Courier New"/>
-        </w:rPr>
-        <w:t xml:space="preserve"> passes through Adi like light through glass.</w:t>
+        <w:t xml:space="preserve">comes closer to Adi and </w:t>
+      </w:r>
+      <w:r>
+        <w:rPr>
+          <w:rFonts w:ascii="Courier New" w:hAnsi="Courier New" w:cs="Courier New"/>
+        </w:rPr>
+        <w:t xml:space="preserve">passes through </w:t>
+      </w:r>
+      <w:r>
+        <w:rPr>
+          <w:rFonts w:ascii="Courier New" w:hAnsi="Courier New" w:cs="Courier New"/>
+        </w:rPr>
+        <w:t xml:space="preserve">him </w:t>
+      </w:r>
+      <w:r>
+        <w:rPr>
+          <w:rFonts w:ascii="Courier New" w:hAnsi="Courier New" w:cs="Courier New"/>
+        </w:rPr>
+        <w:t>like light through glass.</w:t>
       </w:r>
     </w:p>
     <w:p>
@@ -19281,6 +19594,7 @@
           <w:b/>
           <w:bCs/>
         </w:rPr>
+        <w:lastRenderedPageBreak/>
         <w:t>EXT. HALL – EVENING</w:t>
       </w:r>
       <w:r>
@@ -19318,7 +19632,6 @@
           <w:b/>
           <w:bCs/>
         </w:rPr>
-        <w:lastRenderedPageBreak/>
         <w:t>INT. COLLEGE CLASS – NOON</w:t>
       </w:r>
       <w:r>
@@ -20520,6 +20833,7 @@
           <w:b/>
           <w:bCs/>
         </w:rPr>
+        <w:lastRenderedPageBreak/>
         <w:t>INT. CAR – DAY</w:t>
       </w:r>
       <w:r>
@@ -20546,7 +20860,6 @@
         <w:rPr>
           <w:rFonts w:ascii="Courier New" w:hAnsi="Courier New" w:cs="Courier New"/>
         </w:rPr>
-        <w:lastRenderedPageBreak/>
         <w:t>TEXT – BOSS:</w:t>
       </w:r>
       <w:r>
@@ -21212,780 +21525,780 @@
           <w:b/>
           <w:bCs/>
         </w:rPr>
-        <w:t xml:space="preserve">ADI </w:t>
-      </w:r>
-      <w:r>
-        <w:rPr>
-          <w:rFonts w:ascii="Courier New" w:hAnsi="Courier New" w:cs="Courier New"/>
-        </w:rPr>
-        <w:t>(</w:t>
-      </w:r>
-      <w:r>
-        <w:rPr>
-          <w:rFonts w:ascii="Courier New" w:hAnsi="Courier New" w:cs="Courier New"/>
-        </w:rPr>
-        <w:t>scared)</w:t>
-      </w:r>
-      <w:r>
-        <w:rPr>
-          <w:rFonts w:ascii="Courier New" w:hAnsi="Courier New" w:cs="Courier New"/>
-        </w:rPr>
-        <w:br/>
-        <w:t>You are not my mother</w:t>
-      </w:r>
-    </w:p>
-    <w:p>
-      <w:pPr>
-        <w:spacing w:line="240" w:lineRule="auto"/>
-        <w:jc w:val="center"/>
-        <w:rPr>
-          <w:rFonts w:ascii="Courier New" w:hAnsi="Courier New" w:cs="Courier New"/>
-        </w:rPr>
-      </w:pPr>
-      <w:r>
-        <w:rPr>
-          <w:rFonts w:ascii="Courier New" w:hAnsi="Courier New" w:cs="Courier New"/>
-          <w:b/>
-          <w:bCs/>
-        </w:rPr>
-        <w:lastRenderedPageBreak/>
-        <w:t>DARK BEING</w:t>
-      </w:r>
-      <w:r>
-        <w:rPr>
-          <w:rFonts w:ascii="Courier New" w:hAnsi="Courier New" w:cs="Courier New"/>
-          <w:b/>
-          <w:bCs/>
-        </w:rPr>
-        <w:br/>
-      </w:r>
-      <w:r>
-        <w:rPr>
-          <w:rFonts w:ascii="Courier New" w:hAnsi="Courier New" w:cs="Courier New"/>
-        </w:rPr>
-        <w:t>I used the spirt of your mother</w:t>
-      </w:r>
-      <w:r>
-        <w:rPr>
-          <w:rFonts w:ascii="Courier New" w:hAnsi="Courier New" w:cs="Courier New"/>
-        </w:rPr>
-        <w:br/>
-        <w:t>To pull you back</w:t>
-      </w:r>
-    </w:p>
-    <w:p>
-      <w:pPr>
-        <w:spacing w:line="240" w:lineRule="auto"/>
-        <w:jc w:val="center"/>
-        <w:rPr>
-          <w:rFonts w:ascii="Courier New" w:hAnsi="Courier New" w:cs="Courier New"/>
-        </w:rPr>
-      </w:pPr>
-      <w:r>
-        <w:rPr>
-          <w:rFonts w:ascii="Courier New" w:hAnsi="Courier New" w:cs="Courier New"/>
-          <w:b/>
-          <w:bCs/>
-        </w:rPr>
-        <w:t>ADI</w:t>
-      </w:r>
-      <w:r>
-        <w:rPr>
-          <w:rFonts w:ascii="Courier New" w:hAnsi="Courier New" w:cs="Courier New"/>
-          <w:b/>
-          <w:bCs/>
-        </w:rPr>
-        <w:br/>
-      </w:r>
-      <w:r>
-        <w:rPr>
-          <w:rFonts w:ascii="Courier New" w:hAnsi="Courier New" w:cs="Courier New"/>
-        </w:rPr>
-        <w:t>Who are you?</w:t>
-      </w:r>
-    </w:p>
-    <w:p>
-      <w:pPr>
-        <w:spacing w:line="240" w:lineRule="auto"/>
-        <w:jc w:val="center"/>
-        <w:rPr>
-          <w:rFonts w:ascii="Courier New" w:hAnsi="Courier New" w:cs="Courier New"/>
-        </w:rPr>
-      </w:pPr>
-      <w:r>
-        <w:rPr>
-          <w:rFonts w:ascii="Courier New" w:hAnsi="Courier New" w:cs="Courier New"/>
-          <w:b/>
-          <w:bCs/>
-        </w:rPr>
-        <w:t xml:space="preserve">DARK </w:t>
-      </w:r>
-      <w:r>
-        <w:rPr>
-          <w:rFonts w:ascii="Courier New" w:hAnsi="Courier New" w:cs="Courier New"/>
-          <w:b/>
-          <w:bCs/>
-        </w:rPr>
-        <w:t>BEING</w:t>
-      </w:r>
-      <w:r>
-        <w:rPr>
-          <w:rFonts w:ascii="Courier New" w:hAnsi="Courier New" w:cs="Courier New"/>
-          <w:b/>
-          <w:bCs/>
-        </w:rPr>
-        <w:br/>
-      </w:r>
-      <w:r>
-        <w:rPr>
-          <w:rFonts w:ascii="Courier New" w:hAnsi="Courier New" w:cs="Courier New"/>
-        </w:rPr>
-        <w:t>I am the bearer of darkness</w:t>
-      </w:r>
-      <w:r>
-        <w:rPr>
-          <w:rFonts w:ascii="Courier New" w:hAnsi="Courier New" w:cs="Courier New"/>
-        </w:rPr>
-        <w:br/>
-        <w:t>The messenger of the lord of death</w:t>
-      </w:r>
-      <w:r>
-        <w:rPr>
-          <w:rFonts w:ascii="Courier New" w:hAnsi="Courier New" w:cs="Courier New"/>
-        </w:rPr>
-        <w:br/>
-        <w:t>I am a Yamadootha</w:t>
-      </w:r>
-    </w:p>
-    <w:p>
-      <w:pPr>
-        <w:spacing w:line="240" w:lineRule="auto"/>
-        <w:rPr>
-          <w:rFonts w:ascii="Courier New" w:hAnsi="Courier New" w:cs="Courier New"/>
-        </w:rPr>
-      </w:pPr>
-      <w:r>
-        <w:rPr>
-          <w:rFonts w:ascii="Courier New" w:hAnsi="Courier New" w:cs="Courier New"/>
-        </w:rPr>
-        <w:t>Adi looks at him scared.</w:t>
-      </w:r>
-    </w:p>
-    <w:p>
-      <w:pPr>
-        <w:spacing w:line="240" w:lineRule="auto"/>
-        <w:jc w:val="center"/>
-        <w:rPr>
-          <w:rFonts w:ascii="Courier New" w:hAnsi="Courier New" w:cs="Courier New"/>
-        </w:rPr>
-      </w:pPr>
-      <w:r>
-        <w:rPr>
-          <w:rFonts w:ascii="Courier New" w:hAnsi="Courier New" w:cs="Courier New"/>
-          <w:b/>
-          <w:bCs/>
-        </w:rPr>
-        <w:t>YAMADOOTHA</w:t>
-      </w:r>
-      <w:r>
-        <w:rPr>
-          <w:rFonts w:ascii="Courier New" w:hAnsi="Courier New" w:cs="Courier New"/>
-          <w:b/>
-          <w:bCs/>
-        </w:rPr>
-        <w:br/>
-      </w:r>
-      <w:r>
-        <w:rPr>
-          <w:rFonts w:ascii="Courier New" w:hAnsi="Courier New" w:cs="Courier New"/>
-        </w:rPr>
-        <w:t xml:space="preserve">You </w:t>
-      </w:r>
-      <w:r>
-        <w:rPr>
-          <w:rFonts w:ascii="Courier New" w:hAnsi="Courier New" w:cs="Courier New"/>
-        </w:rPr>
-        <w:t>died 13 days ago</w:t>
-      </w:r>
-      <w:r>
-        <w:rPr>
-          <w:rFonts w:ascii="Courier New" w:hAnsi="Courier New" w:cs="Courier New"/>
-        </w:rPr>
-        <w:br/>
-      </w:r>
-      <w:r>
-        <w:rPr>
-          <w:rFonts w:ascii="Courier New" w:hAnsi="Courier New" w:cs="Courier New"/>
-        </w:rPr>
-        <w:t>You were allowed to return</w:t>
-      </w:r>
-      <w:r>
-        <w:rPr>
-          <w:rFonts w:ascii="Courier New" w:hAnsi="Courier New" w:cs="Courier New"/>
-        </w:rPr>
-        <w:br/>
-        <w:t>To be around your family for 12 days</w:t>
-      </w:r>
-    </w:p>
-    <w:p>
-      <w:pPr>
-        <w:spacing w:line="240" w:lineRule="auto"/>
-        <w:jc w:val="center"/>
-        <w:rPr>
-          <w:rFonts w:ascii="Courier New" w:hAnsi="Courier New" w:cs="Courier New"/>
-        </w:rPr>
-      </w:pPr>
-      <w:r>
-        <w:rPr>
-          <w:rFonts w:ascii="Courier New" w:hAnsi="Courier New" w:cs="Courier New"/>
-        </w:rPr>
-        <w:t>But you wandered</w:t>
-      </w:r>
-      <w:r>
-        <w:rPr>
-          <w:rFonts w:ascii="Courier New" w:hAnsi="Courier New" w:cs="Courier New"/>
-        </w:rPr>
-        <w:br/>
-        <w:t>you got stuck in the web of</w:t>
-      </w:r>
-      <w:r>
-        <w:rPr>
-          <w:rFonts w:ascii="Courier New" w:hAnsi="Courier New" w:cs="Courier New"/>
-        </w:rPr>
-        <w:t xml:space="preserve"> y</w:t>
-      </w:r>
-      <w:r>
-        <w:rPr>
-          <w:rFonts w:ascii="Courier New" w:hAnsi="Courier New" w:cs="Courier New"/>
-        </w:rPr>
-        <w:t>our memories</w:t>
-      </w:r>
-      <w:r>
-        <w:rPr>
-          <w:rFonts w:ascii="Courier New" w:hAnsi="Courier New" w:cs="Courier New"/>
-        </w:rPr>
-        <w:br/>
-        <w:t xml:space="preserve">Jumping </w:t>
-      </w:r>
-      <w:r>
-        <w:rPr>
-          <w:rFonts w:ascii="Courier New" w:hAnsi="Courier New" w:cs="Courier New"/>
-        </w:rPr>
-        <w:t>through your life’s</w:t>
-      </w:r>
-      <w:r>
-        <w:rPr>
-          <w:rFonts w:ascii="Courier New" w:hAnsi="Courier New" w:cs="Courier New"/>
-        </w:rPr>
-        <w:t xml:space="preserve"> timelines</w:t>
-      </w:r>
-      <w:r>
-        <w:rPr>
-          <w:rFonts w:ascii="Courier New" w:hAnsi="Courier New" w:cs="Courier New"/>
-        </w:rPr>
-        <w:br/>
-        <w:t>I sent a form of your mother to fetch you</w:t>
-      </w:r>
-      <w:r>
-        <w:rPr>
-          <w:rFonts w:ascii="Courier New" w:hAnsi="Courier New" w:cs="Courier New"/>
-        </w:rPr>
-        <w:br/>
-        <w:t>But I failed</w:t>
-      </w:r>
-    </w:p>
-    <w:p>
-      <w:pPr>
-        <w:spacing w:line="240" w:lineRule="auto"/>
-        <w:jc w:val="center"/>
-        <w:rPr>
-          <w:rFonts w:ascii="Courier New" w:hAnsi="Courier New" w:cs="Courier New"/>
-        </w:rPr>
-      </w:pPr>
-      <w:r>
-        <w:rPr>
-          <w:rFonts w:ascii="Courier New" w:hAnsi="Courier New" w:cs="Courier New"/>
-          <w:b/>
-          <w:bCs/>
-        </w:rPr>
-        <w:t>ADI</w:t>
-      </w:r>
-      <w:r>
-        <w:rPr>
-          <w:rFonts w:ascii="Courier New" w:hAnsi="Courier New" w:cs="Courier New"/>
-          <w:b/>
-          <w:bCs/>
-        </w:rPr>
-        <w:br/>
-      </w:r>
-      <w:r>
-        <w:rPr>
-          <w:rFonts w:ascii="Courier New" w:hAnsi="Courier New" w:cs="Courier New"/>
-        </w:rPr>
-        <w:t>This cannot be true</w:t>
-      </w:r>
-    </w:p>
-    <w:p>
-      <w:pPr>
-        <w:spacing w:line="240" w:lineRule="auto"/>
-        <w:jc w:val="center"/>
-        <w:rPr>
-          <w:rFonts w:ascii="Courier New" w:hAnsi="Courier New" w:cs="Courier New"/>
-          <w:b/>
-          <w:bCs/>
-        </w:rPr>
-      </w:pPr>
-      <w:r>
-        <w:rPr>
-          <w:rFonts w:ascii="Courier New" w:hAnsi="Courier New" w:cs="Courier New"/>
-          <w:b/>
-          <w:bCs/>
-        </w:rPr>
-        <w:t>YAMADOOTHS</w:t>
-      </w:r>
-      <w:r>
-        <w:rPr>
-          <w:rFonts w:ascii="Courier New" w:hAnsi="Courier New" w:cs="Courier New"/>
-          <w:b/>
-          <w:bCs/>
-        </w:rPr>
-        <w:br/>
-      </w:r>
-      <w:r>
-        <w:rPr>
-          <w:rFonts w:ascii="Courier New" w:hAnsi="Courier New" w:cs="Courier New"/>
-        </w:rPr>
-        <w:t>Today is your 13</w:t>
-      </w:r>
-      <w:r>
-        <w:rPr>
-          <w:rFonts w:ascii="Courier New" w:hAnsi="Courier New" w:cs="Courier New"/>
-          <w:vertAlign w:val="superscript"/>
-        </w:rPr>
-        <w:t>th</w:t>
-      </w:r>
-      <w:r>
-        <w:rPr>
-          <w:rFonts w:ascii="Courier New" w:hAnsi="Courier New" w:cs="Courier New"/>
-        </w:rPr>
-        <w:t xml:space="preserve"> day</w:t>
-      </w:r>
-      <w:r>
-        <w:rPr>
-          <w:rFonts w:ascii="Courier New" w:hAnsi="Courier New" w:cs="Courier New"/>
-        </w:rPr>
-        <w:br/>
-        <w:t>And it is time to go</w:t>
-      </w:r>
-    </w:p>
-    <w:p>
-      <w:pPr>
-        <w:spacing w:line="240" w:lineRule="auto"/>
-        <w:jc w:val="center"/>
-        <w:rPr>
-          <w:rFonts w:ascii="Courier New" w:hAnsi="Courier New" w:cs="Courier New"/>
-        </w:rPr>
-      </w:pPr>
-      <w:r>
-        <w:rPr>
-          <w:rFonts w:ascii="Courier New" w:hAnsi="Courier New" w:cs="Courier New"/>
-          <w:b/>
-          <w:bCs/>
-        </w:rPr>
-        <w:t>ADI</w:t>
-      </w:r>
-      <w:r>
-        <w:rPr>
-          <w:rFonts w:ascii="Courier New" w:hAnsi="Courier New" w:cs="Courier New"/>
-          <w:b/>
-          <w:bCs/>
-        </w:rPr>
-        <w:br/>
-      </w:r>
-      <w:r>
-        <w:rPr>
-          <w:rFonts w:ascii="Courier New" w:hAnsi="Courier New" w:cs="Courier New"/>
-        </w:rPr>
-        <w:t>No! I will not go!</w:t>
-      </w:r>
-      <w:r>
-        <w:rPr>
-          <w:rFonts w:ascii="Courier New" w:hAnsi="Courier New" w:cs="Courier New"/>
-        </w:rPr>
-        <w:br/>
-      </w:r>
-      <w:r>
-        <w:rPr>
-          <w:rFonts w:ascii="Courier New" w:hAnsi="Courier New" w:cs="Courier New"/>
-        </w:rPr>
-        <w:t>I am not dead</w:t>
-      </w:r>
-    </w:p>
-    <w:p>
-      <w:pPr>
-        <w:spacing w:line="240" w:lineRule="auto"/>
-        <w:jc w:val="center"/>
-        <w:rPr>
-          <w:rFonts w:ascii="Courier New" w:hAnsi="Courier New" w:cs="Courier New"/>
-        </w:rPr>
-      </w:pPr>
-      <w:r>
-        <w:rPr>
-          <w:rFonts w:ascii="Courier New" w:hAnsi="Courier New" w:cs="Courier New"/>
-          <w:b/>
-          <w:bCs/>
-        </w:rPr>
-        <w:t>YAMADOOTHA</w:t>
-      </w:r>
-      <w:r>
-        <w:rPr>
-          <w:rFonts w:ascii="Courier New" w:hAnsi="Courier New" w:cs="Courier New"/>
-          <w:b/>
-          <w:bCs/>
-        </w:rPr>
-        <w:br/>
-      </w:r>
-      <w:r>
-        <w:rPr>
-          <w:rFonts w:ascii="Courier New" w:hAnsi="Courier New" w:cs="Courier New"/>
-        </w:rPr>
-        <w:t>Your family has completed your</w:t>
-      </w:r>
-      <w:r>
-        <w:rPr>
-          <w:rFonts w:ascii="Courier New" w:hAnsi="Courier New" w:cs="Courier New"/>
-        </w:rPr>
-        <w:br/>
-      </w:r>
-      <w:proofErr w:type="spellStart"/>
-      <w:r>
-        <w:rPr>
-          <w:rFonts w:ascii="Courier New" w:hAnsi="Courier New" w:cs="Courier New"/>
-        </w:rPr>
-        <w:t>Sapidikarana</w:t>
-      </w:r>
-      <w:proofErr w:type="spellEnd"/>
-      <w:r>
-        <w:rPr>
-          <w:rFonts w:ascii="Courier New" w:hAnsi="Courier New" w:cs="Courier New"/>
-        </w:rPr>
-        <w:t>, Tarpana, and Pinda Dana</w:t>
-      </w:r>
-      <w:r>
-        <w:rPr>
-          <w:rFonts w:ascii="Courier New" w:hAnsi="Courier New" w:cs="Courier New"/>
-        </w:rPr>
-        <w:br/>
-        <w:t>And they have fulfilled their dharma</w:t>
-      </w:r>
-      <w:r>
-        <w:rPr>
-          <w:rFonts w:ascii="Courier New" w:hAnsi="Courier New" w:cs="Courier New"/>
-        </w:rPr>
-        <w:br/>
-      </w:r>
-      <w:r>
-        <w:rPr>
-          <w:rFonts w:ascii="Courier New" w:hAnsi="Courier New" w:cs="Courier New"/>
-        </w:rPr>
-        <w:t>the time has come to accept death and move on.</w:t>
-      </w:r>
-    </w:p>
-    <w:p>
-      <w:pPr>
-        <w:spacing w:line="240" w:lineRule="auto"/>
-        <w:jc w:val="center"/>
-        <w:rPr>
-          <w:rFonts w:ascii="Courier New" w:hAnsi="Courier New" w:cs="Courier New"/>
-        </w:rPr>
-      </w:pPr>
-      <w:r>
-        <w:rPr>
-          <w:rFonts w:ascii="Courier New" w:hAnsi="Courier New" w:cs="Courier New"/>
-          <w:b/>
-          <w:bCs/>
-        </w:rPr>
-        <w:t>ADI</w:t>
-      </w:r>
-      <w:r>
-        <w:rPr>
-          <w:rFonts w:ascii="Courier New" w:hAnsi="Courier New" w:cs="Courier New"/>
-          <w:b/>
-          <w:bCs/>
-        </w:rPr>
-        <w:br/>
-      </w:r>
-      <w:r>
-        <w:rPr>
-          <w:rFonts w:ascii="Courier New" w:hAnsi="Courier New" w:cs="Courier New"/>
-        </w:rPr>
-        <w:t>No! No! NO!</w:t>
-      </w:r>
-    </w:p>
-    <w:p>
-      <w:pPr>
-        <w:spacing w:line="240" w:lineRule="auto"/>
-        <w:jc w:val="center"/>
-        <w:rPr>
-          <w:rFonts w:ascii="Courier New" w:hAnsi="Courier New" w:cs="Courier New"/>
-        </w:rPr>
-      </w:pPr>
-      <w:r>
-        <w:rPr>
-          <w:rFonts w:ascii="Courier New" w:hAnsi="Courier New" w:cs="Courier New"/>
-          <w:b/>
-          <w:bCs/>
-        </w:rPr>
-        <w:t>YAMADOOTHA</w:t>
-      </w:r>
-      <w:r>
-        <w:rPr>
-          <w:rFonts w:ascii="Courier New" w:hAnsi="Courier New" w:cs="Courier New"/>
-          <w:b/>
-          <w:bCs/>
-        </w:rPr>
-        <w:br/>
-      </w:r>
-      <w:r>
-        <w:rPr>
-          <w:rFonts w:ascii="Courier New" w:hAnsi="Courier New" w:cs="Courier New"/>
-        </w:rPr>
-        <w:t>This is your last chance</w:t>
-      </w:r>
-      <w:r>
-        <w:rPr>
-          <w:rFonts w:ascii="Courier New" w:hAnsi="Courier New" w:cs="Courier New"/>
-        </w:rPr>
-        <w:br/>
-      </w:r>
-      <w:r>
-        <w:rPr>
-          <w:rFonts w:ascii="Courier New" w:hAnsi="Courier New" w:cs="Courier New"/>
-        </w:rPr>
-        <w:t>to look at your family</w:t>
-      </w:r>
-    </w:p>
-    <w:p>
-      <w:pPr>
-        <w:spacing w:line="240" w:lineRule="auto"/>
-        <w:rPr>
-          <w:rFonts w:ascii="Courier New" w:hAnsi="Courier New" w:cs="Courier New"/>
-        </w:rPr>
-      </w:pPr>
-      <w:r>
-        <w:rPr>
-          <w:rFonts w:ascii="Courier New" w:hAnsi="Courier New" w:cs="Courier New"/>
-        </w:rPr>
-        <w:t xml:space="preserve">Adi looks at his family though the mirror. The mirror acts as a portal to the real world through </w:t>
-      </w:r>
-      <w:r>
-        <w:rPr>
-          <w:rFonts w:ascii="Courier New" w:hAnsi="Courier New" w:cs="Courier New"/>
-          <w:b/>
-          <w:bCs/>
-        </w:rPr>
-        <w:t>his portrait with garland</w:t>
-      </w:r>
-      <w:r>
-        <w:rPr>
-          <w:rFonts w:ascii="Courier New" w:hAnsi="Courier New" w:cs="Courier New"/>
-        </w:rPr>
-        <w:t xml:space="preserve"> next to a </w:t>
-      </w:r>
-      <w:r>
-        <w:rPr>
-          <w:rFonts w:ascii="Courier New" w:hAnsi="Courier New" w:cs="Courier New"/>
-        </w:rPr>
-        <w:t xml:space="preserve">burning </w:t>
-      </w:r>
-      <w:r>
-        <w:rPr>
-          <w:rFonts w:ascii="Courier New" w:hAnsi="Courier New" w:cs="Courier New"/>
-          <w:b/>
-          <w:bCs/>
-        </w:rPr>
-        <w:t>brass</w:t>
-      </w:r>
-      <w:r>
-        <w:rPr>
-          <w:rFonts w:ascii="Courier New" w:hAnsi="Courier New" w:cs="Courier New"/>
-        </w:rPr>
-        <w:t xml:space="preserve"> </w:t>
-      </w:r>
-      <w:r>
-        <w:rPr>
-          <w:rFonts w:ascii="Courier New" w:hAnsi="Courier New" w:cs="Courier New"/>
-          <w:b/>
-          <w:bCs/>
-        </w:rPr>
-        <w:t>d</w:t>
-      </w:r>
-      <w:r>
-        <w:rPr>
-          <w:rFonts w:ascii="Courier New" w:hAnsi="Courier New" w:cs="Courier New"/>
-          <w:b/>
-          <w:bCs/>
-        </w:rPr>
-        <w:t>iya</w:t>
-      </w:r>
-      <w:r>
-        <w:rPr>
-          <w:rFonts w:ascii="Courier New" w:hAnsi="Courier New" w:cs="Courier New"/>
-        </w:rPr>
-        <w:t>.</w:t>
-      </w:r>
-    </w:p>
-    <w:p>
-      <w:pPr>
-        <w:spacing w:line="240" w:lineRule="auto"/>
-        <w:jc w:val="center"/>
-        <w:rPr>
-          <w:rFonts w:ascii="Courier New" w:hAnsi="Courier New" w:cs="Courier New"/>
-        </w:rPr>
-      </w:pPr>
-      <w:r>
-        <w:rPr>
-          <w:rFonts w:ascii="Courier New" w:hAnsi="Courier New" w:cs="Courier New"/>
-          <w:b/>
-          <w:bCs/>
-        </w:rPr>
-        <w:t>YAMADOOTHA</w:t>
-      </w:r>
-      <w:r>
-        <w:rPr>
-          <w:rFonts w:ascii="Courier New" w:hAnsi="Courier New" w:cs="Courier New"/>
-          <w:b/>
-          <w:bCs/>
-        </w:rPr>
-        <w:br/>
-      </w:r>
-      <w:r>
-        <w:rPr>
-          <w:rFonts w:ascii="Courier New" w:hAnsi="Courier New" w:cs="Courier New"/>
-        </w:rPr>
-        <w:t>Accept your death</w:t>
-      </w:r>
-      <w:r>
-        <w:rPr>
-          <w:rFonts w:ascii="Courier New" w:hAnsi="Courier New" w:cs="Courier New"/>
-        </w:rPr>
-        <w:br/>
-        <w:t>And come with me</w:t>
-      </w:r>
-    </w:p>
-    <w:p>
-      <w:pPr>
-        <w:spacing w:line="240" w:lineRule="auto"/>
-        <w:rPr>
-          <w:rFonts w:ascii="Courier New" w:hAnsi="Courier New" w:cs="Courier New"/>
-        </w:rPr>
-      </w:pPr>
-      <w:r>
-        <w:rPr>
-          <w:rFonts w:ascii="Courier New" w:hAnsi="Courier New" w:cs="Courier New"/>
-        </w:rPr>
-        <w:t>Adi</w:t>
-      </w:r>
-      <w:r>
-        <w:rPr>
-          <w:rFonts w:ascii="Courier New" w:hAnsi="Courier New" w:cs="Courier New"/>
-        </w:rPr>
-        <w:t xml:space="preserve"> cries-</w:t>
-      </w:r>
-      <w:r>
-        <w:rPr>
-          <w:rFonts w:ascii="Courier New" w:hAnsi="Courier New" w:cs="Courier New"/>
-        </w:rPr>
-        <w:t xml:space="preserve"> </w:t>
-      </w:r>
-      <w:r>
-        <w:rPr>
-          <w:rFonts w:ascii="Courier New" w:hAnsi="Courier New" w:cs="Courier New"/>
-        </w:rPr>
-        <w:t>C</w:t>
-      </w:r>
-      <w:r>
-        <w:rPr>
-          <w:rFonts w:ascii="Courier New" w:hAnsi="Courier New" w:cs="Courier New"/>
-        </w:rPr>
-        <w:t>linging to his memories and refusing to accept his fate</w:t>
-      </w:r>
-      <w:r>
-        <w:rPr>
-          <w:rFonts w:ascii="Courier New" w:hAnsi="Courier New" w:cs="Courier New"/>
-        </w:rPr>
-        <w:t xml:space="preserve">. Adi </w:t>
-      </w:r>
-      <w:r>
-        <w:rPr>
-          <w:rFonts w:ascii="Courier New" w:hAnsi="Courier New" w:cs="Courier New"/>
-        </w:rPr>
-        <w:t>touches</w:t>
-      </w:r>
-      <w:r>
-        <w:rPr>
-          <w:rFonts w:ascii="Courier New" w:hAnsi="Courier New" w:cs="Courier New"/>
-        </w:rPr>
-        <w:t xml:space="preserve"> the mirror.</w:t>
-      </w:r>
-    </w:p>
-    <w:p>
-      <w:pPr>
-        <w:spacing w:line="240" w:lineRule="auto"/>
-        <w:jc w:val="center"/>
-        <w:rPr>
-          <w:rFonts w:ascii="Courier New" w:hAnsi="Courier New" w:cs="Courier New"/>
-        </w:rPr>
-      </w:pPr>
-      <w:r>
-        <w:rPr>
-          <w:rFonts w:ascii="Courier New" w:hAnsi="Courier New" w:cs="Courier New"/>
-          <w:b/>
-          <w:bCs/>
-        </w:rPr>
-        <w:t>YAMADOOTHA</w:t>
-      </w:r>
-      <w:r>
-        <w:rPr>
-          <w:rFonts w:ascii="Courier New" w:hAnsi="Courier New" w:cs="Courier New"/>
-          <w:b/>
-          <w:bCs/>
-        </w:rPr>
-        <w:br/>
-      </w:r>
-      <w:r>
-        <w:rPr>
-          <w:rFonts w:ascii="Courier New" w:hAnsi="Courier New" w:cs="Courier New"/>
-        </w:rPr>
-        <w:t>Do n</w:t>
-      </w:r>
-      <w:r>
-        <w:rPr>
-          <w:rFonts w:ascii="Courier New" w:hAnsi="Courier New" w:cs="Courier New"/>
-        </w:rPr>
-        <w:t>ot disturb the balance of nature</w:t>
-      </w:r>
-    </w:p>
-    <w:p>
-      <w:pPr>
-        <w:spacing w:line="240" w:lineRule="auto"/>
-        <w:jc w:val="center"/>
-        <w:rPr>
-          <w:rFonts w:ascii="Courier New" w:hAnsi="Courier New" w:cs="Courier New"/>
-        </w:rPr>
-      </w:pPr>
-      <w:r>
-        <w:rPr>
-          <w:rFonts w:ascii="Courier New" w:hAnsi="Courier New" w:cs="Courier New"/>
-          <w:b/>
-          <w:bCs/>
-        </w:rPr>
         <w:lastRenderedPageBreak/>
         <w:t xml:space="preserve">ADI </w:t>
       </w:r>
       <w:r>
         <w:rPr>
           <w:rFonts w:ascii="Courier New" w:hAnsi="Courier New" w:cs="Courier New"/>
+        </w:rPr>
+        <w:t>(</w:t>
+      </w:r>
+      <w:r>
+        <w:rPr>
+          <w:rFonts w:ascii="Courier New" w:hAnsi="Courier New" w:cs="Courier New"/>
+        </w:rPr>
+        <w:t>scared)</w:t>
+      </w:r>
+      <w:r>
+        <w:rPr>
+          <w:rFonts w:ascii="Courier New" w:hAnsi="Courier New" w:cs="Courier New"/>
+        </w:rPr>
+        <w:br/>
+        <w:t>You are not my mother</w:t>
+      </w:r>
+    </w:p>
+    <w:p>
+      <w:pPr>
+        <w:spacing w:line="240" w:lineRule="auto"/>
+        <w:jc w:val="center"/>
+        <w:rPr>
+          <w:rFonts w:ascii="Courier New" w:hAnsi="Courier New" w:cs="Courier New"/>
+        </w:rPr>
+      </w:pPr>
+      <w:r>
+        <w:rPr>
+          <w:rFonts w:ascii="Courier New" w:hAnsi="Courier New" w:cs="Courier New"/>
+          <w:b/>
+          <w:bCs/>
+        </w:rPr>
+        <w:t>DARK BEING</w:t>
+      </w:r>
+      <w:r>
+        <w:rPr>
+          <w:rFonts w:ascii="Courier New" w:hAnsi="Courier New" w:cs="Courier New"/>
+          <w:b/>
+          <w:bCs/>
+        </w:rPr>
+        <w:br/>
+      </w:r>
+      <w:r>
+        <w:rPr>
+          <w:rFonts w:ascii="Courier New" w:hAnsi="Courier New" w:cs="Courier New"/>
+        </w:rPr>
+        <w:t>I used the spirt of your mother</w:t>
+      </w:r>
+      <w:r>
+        <w:rPr>
+          <w:rFonts w:ascii="Courier New" w:hAnsi="Courier New" w:cs="Courier New"/>
+        </w:rPr>
+        <w:br/>
+        <w:t>To pull you back</w:t>
+      </w:r>
+    </w:p>
+    <w:p>
+      <w:pPr>
+        <w:spacing w:line="240" w:lineRule="auto"/>
+        <w:jc w:val="center"/>
+        <w:rPr>
+          <w:rFonts w:ascii="Courier New" w:hAnsi="Courier New" w:cs="Courier New"/>
+        </w:rPr>
+      </w:pPr>
+      <w:r>
+        <w:rPr>
+          <w:rFonts w:ascii="Courier New" w:hAnsi="Courier New" w:cs="Courier New"/>
+          <w:b/>
+          <w:bCs/>
+        </w:rPr>
+        <w:t>ADI</w:t>
+      </w:r>
+      <w:r>
+        <w:rPr>
+          <w:rFonts w:ascii="Courier New" w:hAnsi="Courier New" w:cs="Courier New"/>
+          <w:b/>
+          <w:bCs/>
+        </w:rPr>
+        <w:br/>
+      </w:r>
+      <w:r>
+        <w:rPr>
+          <w:rFonts w:ascii="Courier New" w:hAnsi="Courier New" w:cs="Courier New"/>
+        </w:rPr>
+        <w:t>Who are you?</w:t>
+      </w:r>
+    </w:p>
+    <w:p>
+      <w:pPr>
+        <w:spacing w:line="240" w:lineRule="auto"/>
+        <w:jc w:val="center"/>
+        <w:rPr>
+          <w:rFonts w:ascii="Courier New" w:hAnsi="Courier New" w:cs="Courier New"/>
+        </w:rPr>
+      </w:pPr>
+      <w:r>
+        <w:rPr>
+          <w:rFonts w:ascii="Courier New" w:hAnsi="Courier New" w:cs="Courier New"/>
+          <w:b/>
+          <w:bCs/>
+        </w:rPr>
+        <w:t xml:space="preserve">DARK </w:t>
+      </w:r>
+      <w:r>
+        <w:rPr>
+          <w:rFonts w:ascii="Courier New" w:hAnsi="Courier New" w:cs="Courier New"/>
+          <w:b/>
+          <w:bCs/>
+        </w:rPr>
+        <w:t>BEING</w:t>
+      </w:r>
+      <w:r>
+        <w:rPr>
+          <w:rFonts w:ascii="Courier New" w:hAnsi="Courier New" w:cs="Courier New"/>
+          <w:b/>
+          <w:bCs/>
+        </w:rPr>
+        <w:br/>
+      </w:r>
+      <w:r>
+        <w:rPr>
+          <w:rFonts w:ascii="Courier New" w:hAnsi="Courier New" w:cs="Courier New"/>
+        </w:rPr>
+        <w:t>I am the bearer of darkness</w:t>
+      </w:r>
+      <w:r>
+        <w:rPr>
+          <w:rFonts w:ascii="Courier New" w:hAnsi="Courier New" w:cs="Courier New"/>
+        </w:rPr>
+        <w:br/>
+        <w:t>The messenger of the lord of death</w:t>
+      </w:r>
+      <w:r>
+        <w:rPr>
+          <w:rFonts w:ascii="Courier New" w:hAnsi="Courier New" w:cs="Courier New"/>
+        </w:rPr>
+        <w:br/>
+        <w:t>I am a Yamadootha</w:t>
+      </w:r>
+    </w:p>
+    <w:p>
+      <w:pPr>
+        <w:spacing w:line="240" w:lineRule="auto"/>
+        <w:rPr>
+          <w:rFonts w:ascii="Courier New" w:hAnsi="Courier New" w:cs="Courier New"/>
+        </w:rPr>
+      </w:pPr>
+      <w:r>
+        <w:rPr>
+          <w:rFonts w:ascii="Courier New" w:hAnsi="Courier New" w:cs="Courier New"/>
+        </w:rPr>
+        <w:t>Adi looks at him scared.</w:t>
+      </w:r>
+    </w:p>
+    <w:p>
+      <w:pPr>
+        <w:spacing w:line="240" w:lineRule="auto"/>
+        <w:jc w:val="center"/>
+        <w:rPr>
+          <w:rFonts w:ascii="Courier New" w:hAnsi="Courier New" w:cs="Courier New"/>
+        </w:rPr>
+      </w:pPr>
+      <w:r>
+        <w:rPr>
+          <w:rFonts w:ascii="Courier New" w:hAnsi="Courier New" w:cs="Courier New"/>
+          <w:b/>
+          <w:bCs/>
+        </w:rPr>
+        <w:t>YAMADOOTHA</w:t>
+      </w:r>
+      <w:r>
+        <w:rPr>
+          <w:rFonts w:ascii="Courier New" w:hAnsi="Courier New" w:cs="Courier New"/>
+          <w:b/>
+          <w:bCs/>
+        </w:rPr>
+        <w:br/>
+      </w:r>
+      <w:r>
+        <w:rPr>
+          <w:rFonts w:ascii="Courier New" w:hAnsi="Courier New" w:cs="Courier New"/>
+        </w:rPr>
+        <w:t xml:space="preserve">You </w:t>
+      </w:r>
+      <w:r>
+        <w:rPr>
+          <w:rFonts w:ascii="Courier New" w:hAnsi="Courier New" w:cs="Courier New"/>
+        </w:rPr>
+        <w:t>died 13 days ago</w:t>
+      </w:r>
+      <w:r>
+        <w:rPr>
+          <w:rFonts w:ascii="Courier New" w:hAnsi="Courier New" w:cs="Courier New"/>
+        </w:rPr>
+        <w:br/>
+      </w:r>
+      <w:r>
+        <w:rPr>
+          <w:rFonts w:ascii="Courier New" w:hAnsi="Courier New" w:cs="Courier New"/>
+        </w:rPr>
+        <w:t>You were allowed to return</w:t>
+      </w:r>
+      <w:r>
+        <w:rPr>
+          <w:rFonts w:ascii="Courier New" w:hAnsi="Courier New" w:cs="Courier New"/>
+        </w:rPr>
+        <w:br/>
+        <w:t>To be around your family for 12 days</w:t>
+      </w:r>
+    </w:p>
+    <w:p>
+      <w:pPr>
+        <w:spacing w:line="240" w:lineRule="auto"/>
+        <w:jc w:val="center"/>
+        <w:rPr>
+          <w:rFonts w:ascii="Courier New" w:hAnsi="Courier New" w:cs="Courier New"/>
+        </w:rPr>
+      </w:pPr>
+      <w:r>
+        <w:rPr>
+          <w:rFonts w:ascii="Courier New" w:hAnsi="Courier New" w:cs="Courier New"/>
+        </w:rPr>
+        <w:t>But you wandered</w:t>
+      </w:r>
+      <w:r>
+        <w:rPr>
+          <w:rFonts w:ascii="Courier New" w:hAnsi="Courier New" w:cs="Courier New"/>
+        </w:rPr>
+        <w:br/>
+        <w:t>you got stuck in the web of</w:t>
+      </w:r>
+      <w:r>
+        <w:rPr>
+          <w:rFonts w:ascii="Courier New" w:hAnsi="Courier New" w:cs="Courier New"/>
+        </w:rPr>
+        <w:t xml:space="preserve"> y</w:t>
+      </w:r>
+      <w:r>
+        <w:rPr>
+          <w:rFonts w:ascii="Courier New" w:hAnsi="Courier New" w:cs="Courier New"/>
+        </w:rPr>
+        <w:t>our memories</w:t>
+      </w:r>
+      <w:r>
+        <w:rPr>
+          <w:rFonts w:ascii="Courier New" w:hAnsi="Courier New" w:cs="Courier New"/>
+        </w:rPr>
+        <w:br/>
+        <w:t xml:space="preserve">Jumping </w:t>
+      </w:r>
+      <w:r>
+        <w:rPr>
+          <w:rFonts w:ascii="Courier New" w:hAnsi="Courier New" w:cs="Courier New"/>
+        </w:rPr>
+        <w:t>through your life’s</w:t>
+      </w:r>
+      <w:r>
+        <w:rPr>
+          <w:rFonts w:ascii="Courier New" w:hAnsi="Courier New" w:cs="Courier New"/>
+        </w:rPr>
+        <w:t xml:space="preserve"> timelines</w:t>
+      </w:r>
+      <w:r>
+        <w:rPr>
+          <w:rFonts w:ascii="Courier New" w:hAnsi="Courier New" w:cs="Courier New"/>
+        </w:rPr>
+        <w:br/>
+        <w:t>I sent a form of your mother to fetch you</w:t>
+      </w:r>
+      <w:r>
+        <w:rPr>
+          <w:rFonts w:ascii="Courier New" w:hAnsi="Courier New" w:cs="Courier New"/>
+        </w:rPr>
+        <w:br/>
+        <w:t>But I failed</w:t>
+      </w:r>
+    </w:p>
+    <w:p>
+      <w:pPr>
+        <w:spacing w:line="240" w:lineRule="auto"/>
+        <w:jc w:val="center"/>
+        <w:rPr>
+          <w:rFonts w:ascii="Courier New" w:hAnsi="Courier New" w:cs="Courier New"/>
+        </w:rPr>
+      </w:pPr>
+      <w:r>
+        <w:rPr>
+          <w:rFonts w:ascii="Courier New" w:hAnsi="Courier New" w:cs="Courier New"/>
+          <w:b/>
+          <w:bCs/>
+        </w:rPr>
+        <w:t>ADI</w:t>
+      </w:r>
+      <w:r>
+        <w:rPr>
+          <w:rFonts w:ascii="Courier New" w:hAnsi="Courier New" w:cs="Courier New"/>
+          <w:b/>
+          <w:bCs/>
+        </w:rPr>
+        <w:br/>
+      </w:r>
+      <w:r>
+        <w:rPr>
+          <w:rFonts w:ascii="Courier New" w:hAnsi="Courier New" w:cs="Courier New"/>
+        </w:rPr>
+        <w:t>This cannot be true</w:t>
+      </w:r>
+    </w:p>
+    <w:p>
+      <w:pPr>
+        <w:spacing w:line="240" w:lineRule="auto"/>
+        <w:jc w:val="center"/>
+        <w:rPr>
+          <w:rFonts w:ascii="Courier New" w:hAnsi="Courier New" w:cs="Courier New"/>
+          <w:b/>
+          <w:bCs/>
+        </w:rPr>
+      </w:pPr>
+      <w:r>
+        <w:rPr>
+          <w:rFonts w:ascii="Courier New" w:hAnsi="Courier New" w:cs="Courier New"/>
+          <w:b/>
+          <w:bCs/>
+        </w:rPr>
+        <w:t>YAMADOOTHS</w:t>
+      </w:r>
+      <w:r>
+        <w:rPr>
+          <w:rFonts w:ascii="Courier New" w:hAnsi="Courier New" w:cs="Courier New"/>
+          <w:b/>
+          <w:bCs/>
+        </w:rPr>
+        <w:br/>
+      </w:r>
+      <w:r>
+        <w:rPr>
+          <w:rFonts w:ascii="Courier New" w:hAnsi="Courier New" w:cs="Courier New"/>
+        </w:rPr>
+        <w:t>Today is your 13</w:t>
+      </w:r>
+      <w:r>
+        <w:rPr>
+          <w:rFonts w:ascii="Courier New" w:hAnsi="Courier New" w:cs="Courier New"/>
+          <w:vertAlign w:val="superscript"/>
+        </w:rPr>
+        <w:t>th</w:t>
+      </w:r>
+      <w:r>
+        <w:rPr>
+          <w:rFonts w:ascii="Courier New" w:hAnsi="Courier New" w:cs="Courier New"/>
+        </w:rPr>
+        <w:t xml:space="preserve"> day</w:t>
+      </w:r>
+      <w:r>
+        <w:rPr>
+          <w:rFonts w:ascii="Courier New" w:hAnsi="Courier New" w:cs="Courier New"/>
+        </w:rPr>
+        <w:br/>
+        <w:t>And it is time to go</w:t>
+      </w:r>
+    </w:p>
+    <w:p>
+      <w:pPr>
+        <w:spacing w:line="240" w:lineRule="auto"/>
+        <w:jc w:val="center"/>
+        <w:rPr>
+          <w:rFonts w:ascii="Courier New" w:hAnsi="Courier New" w:cs="Courier New"/>
+        </w:rPr>
+      </w:pPr>
+      <w:r>
+        <w:rPr>
+          <w:rFonts w:ascii="Courier New" w:hAnsi="Courier New" w:cs="Courier New"/>
+          <w:b/>
+          <w:bCs/>
+        </w:rPr>
+        <w:t>ADI</w:t>
+      </w:r>
+      <w:r>
+        <w:rPr>
+          <w:rFonts w:ascii="Courier New" w:hAnsi="Courier New" w:cs="Courier New"/>
+          <w:b/>
+          <w:bCs/>
+        </w:rPr>
+        <w:br/>
+      </w:r>
+      <w:r>
+        <w:rPr>
+          <w:rFonts w:ascii="Courier New" w:hAnsi="Courier New" w:cs="Courier New"/>
+        </w:rPr>
+        <w:t>No! I will not go!</w:t>
+      </w:r>
+      <w:r>
+        <w:rPr>
+          <w:rFonts w:ascii="Courier New" w:hAnsi="Courier New" w:cs="Courier New"/>
+        </w:rPr>
+        <w:br/>
+      </w:r>
+      <w:r>
+        <w:rPr>
+          <w:rFonts w:ascii="Courier New" w:hAnsi="Courier New" w:cs="Courier New"/>
+        </w:rPr>
+        <w:t>I am not dead</w:t>
+      </w:r>
+    </w:p>
+    <w:p>
+      <w:pPr>
+        <w:spacing w:line="240" w:lineRule="auto"/>
+        <w:jc w:val="center"/>
+        <w:rPr>
+          <w:rFonts w:ascii="Courier New" w:hAnsi="Courier New" w:cs="Courier New"/>
+        </w:rPr>
+      </w:pPr>
+      <w:r>
+        <w:rPr>
+          <w:rFonts w:ascii="Courier New" w:hAnsi="Courier New" w:cs="Courier New"/>
+          <w:b/>
+          <w:bCs/>
+        </w:rPr>
+        <w:t>YAMADOOTHA</w:t>
+      </w:r>
+      <w:r>
+        <w:rPr>
+          <w:rFonts w:ascii="Courier New" w:hAnsi="Courier New" w:cs="Courier New"/>
+          <w:b/>
+          <w:bCs/>
+        </w:rPr>
+        <w:br/>
+      </w:r>
+      <w:r>
+        <w:rPr>
+          <w:rFonts w:ascii="Courier New" w:hAnsi="Courier New" w:cs="Courier New"/>
+        </w:rPr>
+        <w:t>Your family has completed your</w:t>
+      </w:r>
+      <w:r>
+        <w:rPr>
+          <w:rFonts w:ascii="Courier New" w:hAnsi="Courier New" w:cs="Courier New"/>
+        </w:rPr>
+        <w:br/>
+      </w:r>
+      <w:proofErr w:type="spellStart"/>
+      <w:r>
+        <w:rPr>
+          <w:rFonts w:ascii="Courier New" w:hAnsi="Courier New" w:cs="Courier New"/>
+        </w:rPr>
+        <w:t>Sapidikarana</w:t>
+      </w:r>
+      <w:proofErr w:type="spellEnd"/>
+      <w:r>
+        <w:rPr>
+          <w:rFonts w:ascii="Courier New" w:hAnsi="Courier New" w:cs="Courier New"/>
+        </w:rPr>
+        <w:t>, Tarpana, and Pinda Dana</w:t>
+      </w:r>
+      <w:r>
+        <w:rPr>
+          <w:rFonts w:ascii="Courier New" w:hAnsi="Courier New" w:cs="Courier New"/>
+        </w:rPr>
+        <w:br/>
+        <w:t>And they have fulfilled their dharma</w:t>
+      </w:r>
+      <w:r>
+        <w:rPr>
+          <w:rFonts w:ascii="Courier New" w:hAnsi="Courier New" w:cs="Courier New"/>
+        </w:rPr>
+        <w:br/>
+      </w:r>
+      <w:r>
+        <w:rPr>
+          <w:rFonts w:ascii="Courier New" w:hAnsi="Courier New" w:cs="Courier New"/>
+        </w:rPr>
+        <w:t>the time has come to accept death and move on.</w:t>
+      </w:r>
+    </w:p>
+    <w:p>
+      <w:pPr>
+        <w:spacing w:line="240" w:lineRule="auto"/>
+        <w:jc w:val="center"/>
+        <w:rPr>
+          <w:rFonts w:ascii="Courier New" w:hAnsi="Courier New" w:cs="Courier New"/>
+        </w:rPr>
+      </w:pPr>
+      <w:r>
+        <w:rPr>
+          <w:rFonts w:ascii="Courier New" w:hAnsi="Courier New" w:cs="Courier New"/>
+          <w:b/>
+          <w:bCs/>
+        </w:rPr>
+        <w:t>ADI</w:t>
+      </w:r>
+      <w:r>
+        <w:rPr>
+          <w:rFonts w:ascii="Courier New" w:hAnsi="Courier New" w:cs="Courier New"/>
+          <w:b/>
+          <w:bCs/>
+        </w:rPr>
+        <w:br/>
+      </w:r>
+      <w:r>
+        <w:rPr>
+          <w:rFonts w:ascii="Courier New" w:hAnsi="Courier New" w:cs="Courier New"/>
+        </w:rPr>
+        <w:t>No! No! NO!</w:t>
+      </w:r>
+    </w:p>
+    <w:p>
+      <w:pPr>
+        <w:spacing w:line="240" w:lineRule="auto"/>
+        <w:jc w:val="center"/>
+        <w:rPr>
+          <w:rFonts w:ascii="Courier New" w:hAnsi="Courier New" w:cs="Courier New"/>
+        </w:rPr>
+      </w:pPr>
+      <w:r>
+        <w:rPr>
+          <w:rFonts w:ascii="Courier New" w:hAnsi="Courier New" w:cs="Courier New"/>
+          <w:b/>
+          <w:bCs/>
+        </w:rPr>
+        <w:t>YAMADOOTHA</w:t>
+      </w:r>
+      <w:r>
+        <w:rPr>
+          <w:rFonts w:ascii="Courier New" w:hAnsi="Courier New" w:cs="Courier New"/>
+          <w:b/>
+          <w:bCs/>
+        </w:rPr>
+        <w:br/>
+      </w:r>
+      <w:r>
+        <w:rPr>
+          <w:rFonts w:ascii="Courier New" w:hAnsi="Courier New" w:cs="Courier New"/>
+        </w:rPr>
+        <w:t>This is your last chance</w:t>
+      </w:r>
+      <w:r>
+        <w:rPr>
+          <w:rFonts w:ascii="Courier New" w:hAnsi="Courier New" w:cs="Courier New"/>
+        </w:rPr>
+        <w:br/>
+      </w:r>
+      <w:r>
+        <w:rPr>
+          <w:rFonts w:ascii="Courier New" w:hAnsi="Courier New" w:cs="Courier New"/>
+        </w:rPr>
+        <w:t>to look at your family</w:t>
+      </w:r>
+    </w:p>
+    <w:p>
+      <w:pPr>
+        <w:spacing w:line="240" w:lineRule="auto"/>
+        <w:rPr>
+          <w:rFonts w:ascii="Courier New" w:hAnsi="Courier New" w:cs="Courier New"/>
+        </w:rPr>
+      </w:pPr>
+      <w:r>
+        <w:rPr>
+          <w:rFonts w:ascii="Courier New" w:hAnsi="Courier New" w:cs="Courier New"/>
+        </w:rPr>
+        <w:t xml:space="preserve">Adi looks at his family though the mirror. The mirror acts as a portal to the real world through </w:t>
+      </w:r>
+      <w:r>
+        <w:rPr>
+          <w:rFonts w:ascii="Courier New" w:hAnsi="Courier New" w:cs="Courier New"/>
+          <w:b/>
+          <w:bCs/>
+        </w:rPr>
+        <w:t>his portrait with garland</w:t>
+      </w:r>
+      <w:r>
+        <w:rPr>
+          <w:rFonts w:ascii="Courier New" w:hAnsi="Courier New" w:cs="Courier New"/>
+        </w:rPr>
+        <w:t xml:space="preserve"> next to a </w:t>
+      </w:r>
+      <w:r>
+        <w:rPr>
+          <w:rFonts w:ascii="Courier New" w:hAnsi="Courier New" w:cs="Courier New"/>
+        </w:rPr>
+        <w:t xml:space="preserve">burning </w:t>
+      </w:r>
+      <w:r>
+        <w:rPr>
+          <w:rFonts w:ascii="Courier New" w:hAnsi="Courier New" w:cs="Courier New"/>
+          <w:b/>
+          <w:bCs/>
+        </w:rPr>
+        <w:t>brass</w:t>
+      </w:r>
+      <w:r>
+        <w:rPr>
+          <w:rFonts w:ascii="Courier New" w:hAnsi="Courier New" w:cs="Courier New"/>
+        </w:rPr>
+        <w:t xml:space="preserve"> </w:t>
+      </w:r>
+      <w:r>
+        <w:rPr>
+          <w:rFonts w:ascii="Courier New" w:hAnsi="Courier New" w:cs="Courier New"/>
+          <w:b/>
+          <w:bCs/>
+        </w:rPr>
+        <w:t>d</w:t>
+      </w:r>
+      <w:r>
+        <w:rPr>
+          <w:rFonts w:ascii="Courier New" w:hAnsi="Courier New" w:cs="Courier New"/>
+          <w:b/>
+          <w:bCs/>
+        </w:rPr>
+        <w:t>iya</w:t>
+      </w:r>
+      <w:r>
+        <w:rPr>
+          <w:rFonts w:ascii="Courier New" w:hAnsi="Courier New" w:cs="Courier New"/>
+        </w:rPr>
+        <w:t>.</w:t>
+      </w:r>
+    </w:p>
+    <w:p>
+      <w:pPr>
+        <w:spacing w:line="240" w:lineRule="auto"/>
+        <w:jc w:val="center"/>
+        <w:rPr>
+          <w:rFonts w:ascii="Courier New" w:hAnsi="Courier New" w:cs="Courier New"/>
+        </w:rPr>
+      </w:pPr>
+      <w:r>
+        <w:rPr>
+          <w:rFonts w:ascii="Courier New" w:hAnsi="Courier New" w:cs="Courier New"/>
+          <w:b/>
+          <w:bCs/>
+        </w:rPr>
+        <w:t>YAMADOOTHA</w:t>
+      </w:r>
+      <w:r>
+        <w:rPr>
+          <w:rFonts w:ascii="Courier New" w:hAnsi="Courier New" w:cs="Courier New"/>
+          <w:b/>
+          <w:bCs/>
+        </w:rPr>
+        <w:br/>
+      </w:r>
+      <w:r>
+        <w:rPr>
+          <w:rFonts w:ascii="Courier New" w:hAnsi="Courier New" w:cs="Courier New"/>
+        </w:rPr>
+        <w:t>Accept your death</w:t>
+      </w:r>
+      <w:r>
+        <w:rPr>
+          <w:rFonts w:ascii="Courier New" w:hAnsi="Courier New" w:cs="Courier New"/>
+        </w:rPr>
+        <w:br/>
+        <w:t>And come with me</w:t>
+      </w:r>
+    </w:p>
+    <w:p>
+      <w:pPr>
+        <w:spacing w:line="240" w:lineRule="auto"/>
+        <w:rPr>
+          <w:rFonts w:ascii="Courier New" w:hAnsi="Courier New" w:cs="Courier New"/>
+        </w:rPr>
+      </w:pPr>
+      <w:r>
+        <w:rPr>
+          <w:rFonts w:ascii="Courier New" w:hAnsi="Courier New" w:cs="Courier New"/>
+        </w:rPr>
+        <w:t>Adi</w:t>
+      </w:r>
+      <w:r>
+        <w:rPr>
+          <w:rFonts w:ascii="Courier New" w:hAnsi="Courier New" w:cs="Courier New"/>
+        </w:rPr>
+        <w:t xml:space="preserve"> cries-</w:t>
+      </w:r>
+      <w:r>
+        <w:rPr>
+          <w:rFonts w:ascii="Courier New" w:hAnsi="Courier New" w:cs="Courier New"/>
+        </w:rPr>
+        <w:t xml:space="preserve"> </w:t>
+      </w:r>
+      <w:r>
+        <w:rPr>
+          <w:rFonts w:ascii="Courier New" w:hAnsi="Courier New" w:cs="Courier New"/>
+        </w:rPr>
+        <w:t>C</w:t>
+      </w:r>
+      <w:r>
+        <w:rPr>
+          <w:rFonts w:ascii="Courier New" w:hAnsi="Courier New" w:cs="Courier New"/>
+        </w:rPr>
+        <w:t>linging to his memories and refusing to accept his fate</w:t>
+      </w:r>
+      <w:r>
+        <w:rPr>
+          <w:rFonts w:ascii="Courier New" w:hAnsi="Courier New" w:cs="Courier New"/>
+        </w:rPr>
+        <w:t xml:space="preserve">. Adi </w:t>
+      </w:r>
+      <w:r>
+        <w:rPr>
+          <w:rFonts w:ascii="Courier New" w:hAnsi="Courier New" w:cs="Courier New"/>
+        </w:rPr>
+        <w:t>touches</w:t>
+      </w:r>
+      <w:r>
+        <w:rPr>
+          <w:rFonts w:ascii="Courier New" w:hAnsi="Courier New" w:cs="Courier New"/>
+        </w:rPr>
+        <w:t xml:space="preserve"> the mirror.</w:t>
+      </w:r>
+    </w:p>
+    <w:p>
+      <w:pPr>
+        <w:spacing w:line="240" w:lineRule="auto"/>
+        <w:jc w:val="center"/>
+        <w:rPr>
+          <w:rFonts w:ascii="Courier New" w:hAnsi="Courier New" w:cs="Courier New"/>
+        </w:rPr>
+      </w:pPr>
+      <w:r>
+        <w:rPr>
+          <w:rFonts w:ascii="Courier New" w:hAnsi="Courier New" w:cs="Courier New"/>
+          <w:b/>
+          <w:bCs/>
+        </w:rPr>
+        <w:lastRenderedPageBreak/>
+        <w:t>YAMADOOTHA</w:t>
+      </w:r>
+      <w:r>
+        <w:rPr>
+          <w:rFonts w:ascii="Courier New" w:hAnsi="Courier New" w:cs="Courier New"/>
+          <w:b/>
+          <w:bCs/>
+        </w:rPr>
+        <w:br/>
+      </w:r>
+      <w:r>
+        <w:rPr>
+          <w:rFonts w:ascii="Courier New" w:hAnsi="Courier New" w:cs="Courier New"/>
+        </w:rPr>
+        <w:t>Do n</w:t>
+      </w:r>
+      <w:r>
+        <w:rPr>
+          <w:rFonts w:ascii="Courier New" w:hAnsi="Courier New" w:cs="Courier New"/>
+        </w:rPr>
+        <w:t>ot disturb the balance of nature</w:t>
+      </w:r>
+    </w:p>
+    <w:p>
+      <w:pPr>
+        <w:spacing w:line="240" w:lineRule="auto"/>
+        <w:jc w:val="center"/>
+        <w:rPr>
+          <w:rFonts w:ascii="Courier New" w:hAnsi="Courier New" w:cs="Courier New"/>
+        </w:rPr>
+      </w:pPr>
+      <w:r>
+        <w:rPr>
+          <w:rFonts w:ascii="Courier New" w:hAnsi="Courier New" w:cs="Courier New"/>
+          <w:b/>
+          <w:bCs/>
+        </w:rPr>
+        <w:t xml:space="preserve">ADI </w:t>
+      </w:r>
+      <w:r>
+        <w:rPr>
+          <w:rFonts w:ascii="Courier New" w:hAnsi="Courier New" w:cs="Courier New"/>
           <w:b/>
           <w:bCs/>
         </w:rPr>
@@ -22689,6 +23002,7 @@
         <w:rPr>
           <w:rFonts w:ascii="Courier New" w:hAnsi="Courier New" w:cs="Courier New"/>
         </w:rPr>
+        <w:lastRenderedPageBreak/>
         <w:t>Ved</w:t>
       </w:r>
       <w:r>
@@ -22718,7 +23032,6 @@
           <w:b/>
           <w:bCs/>
         </w:rPr>
-        <w:lastRenderedPageBreak/>
         <w:t>VED</w:t>
       </w:r>
       <w:r>
@@ -24687,6 +25000,7 @@
   <w:style w:type="character" w:default="1" w:styleId="DefaultParagraphFont">
     <w:name w:val="Default Paragraph Font"/>
     <w:uiPriority w:val="1"/>
+    <w:semiHidden/>
     <w:unhideWhenUsed/>
   </w:style>
   <w:style w:type="table" w:default="1" w:styleId="TableNormal">

</xml_diff>